<commit_message>
fix bug in Lab 2.5 docx
Following -> Falling
</commit_message>
<xml_diff>
--- a/Unit 2 Word/Lab 2.5 What Goes Up.docx
+++ b/Unit 2 Word/Lab 2.5 What Goes Up.docx
@@ -1,6 +1,6 @@
 
 <file path=word/document.xml><?xml version="1.0" encoding="utf-8"?>
-<w:document xmlns:wpc="http://schemas.microsoft.com/office/word/2010/wordprocessingCanvas" xmlns:mo="http://schemas.microsoft.com/office/mac/office/2008/main" xmlns:mc="http://schemas.openxmlformats.org/markup-compatibility/2006" xmlns:mv="urn:schemas-microsoft-com:mac:vml" xmlns:o="urn:schemas-microsoft-com:office:office" xmlns:r="http://schemas.openxmlformats.org/officeDocument/2006/relationships" xmlns:m="http://schemas.openxmlformats.org/officeDocument/2006/math" xmlns:v="urn:schemas-microsoft-com:vml" xmlns:wp14="http://schemas.microsoft.com/office/word/2010/wordprocessingDrawing" xmlns:wp="http://schemas.openxmlformats.org/drawingml/2006/wordprocessingDrawing" xmlns:w10="urn:schemas-microsoft-com:office:word" xmlns:w="http://schemas.openxmlformats.org/wordprocessingml/2006/main" xmlns:w14="http://schemas.microsoft.com/office/word/2010/wordml" xmlns:wpg="http://schemas.microsoft.com/office/word/2010/wordprocessingGroup" xmlns:wpi="http://schemas.microsoft.com/office/word/2010/wordprocessingInk" xmlns:wne="http://schemas.microsoft.com/office/word/2006/wordml" xmlns:wps="http://schemas.microsoft.com/office/word/2010/wordprocessingShape" mc:Ignorable="w14 wp14">
+<w:document xmlns:wpc="http://schemas.microsoft.com/office/word/2010/wordprocessingCanvas" xmlns:cx="http://schemas.microsoft.com/office/drawing/2014/chartex" xmlns:mc="http://schemas.openxmlformats.org/markup-compatibility/2006" xmlns:o="urn:schemas-microsoft-com:office:office" xmlns:r="http://schemas.openxmlformats.org/officeDocument/2006/relationships" xmlns:m="http://schemas.openxmlformats.org/officeDocument/2006/math" xmlns:v="urn:schemas-microsoft-com:vml" xmlns:wp14="http://schemas.microsoft.com/office/word/2010/wordprocessingDrawing" xmlns:wp="http://schemas.openxmlformats.org/drawingml/2006/wordprocessingDrawing" xmlns:w10="urn:schemas-microsoft-com:office:word" xmlns:w="http://schemas.openxmlformats.org/wordprocessingml/2006/main" xmlns:w14="http://schemas.microsoft.com/office/word/2010/wordml" xmlns:w15="http://schemas.microsoft.com/office/word/2012/wordml" xmlns:w16se="http://schemas.microsoft.com/office/word/2015/wordml/symex" xmlns:wpg="http://schemas.microsoft.com/office/word/2010/wordprocessingGroup" xmlns:wpi="http://schemas.microsoft.com/office/word/2010/wordprocessingInk" xmlns:wne="http://schemas.microsoft.com/office/word/2006/wordml" xmlns:wps="http://schemas.microsoft.com/office/word/2010/wordprocessingShape" mc:Ignorable="w14 w15 w16se wp14">
   <w:body>
     <w:p>
       <w:pPr>
@@ -329,7 +329,27 @@
           <w:sz w:val="22"/>
           <w:szCs w:val="22"/>
         </w:rPr>
-        <w:t>What should happen when the following object hits the object on the ground? Will that happen with the model we currently have? Why or why not?</w:t>
+        <w:t xml:space="preserve">What should happen when the </w:t>
+      </w:r>
+      <w:r>
+        <w:rPr>
+          <w:rFonts w:ascii="Calibri" w:hAnsi="Calibri"/>
+          <w:color w:val="333333"/>
+          <w:sz w:val="22"/>
+          <w:szCs w:val="22"/>
+        </w:rPr>
+        <w:t>falling</w:t>
+      </w:r>
+      <w:bookmarkStart w:id="0" w:name="_GoBack"/>
+      <w:bookmarkEnd w:id="0"/>
+      <w:r>
+        <w:rPr>
+          <w:rFonts w:ascii="Calibri" w:hAnsi="Calibri"/>
+          <w:color w:val="333333"/>
+          <w:sz w:val="22"/>
+          <w:szCs w:val="22"/>
+        </w:rPr>
+        <w:t xml:space="preserve"> object hits the object on the ground? Will that happen with the model we currently have? Why or why not?</w:t>
       </w:r>
       <w:r>
         <w:rPr>
@@ -455,12 +475,10 @@
         </w:rPr>
         <w:t>Add a hill to your outdoor scene and make sure that your falling object does something appropriate when it hits the hill.</w:t>
       </w:r>
-      <w:bookmarkStart w:id="0" w:name="_GoBack"/>
-      <w:bookmarkEnd w:id="0"/>
     </w:p>
     <w:sectPr>
-      <w:headerReference w:type="default" r:id="rId11"/>
-      <w:footerReference w:type="default" r:id="rId12"/>
+      <w:headerReference w:type="default" r:id="rId10"/>
+      <w:footerReference w:type="default" r:id="rId11"/>
       <w:pgSz w:w="12240" w:h="15840"/>
       <w:pgMar w:top="360" w:right="720" w:bottom="720" w:left="720" w:header="270" w:footer="720" w:gutter="0"/>
       <w:cols w:space="720"/>
@@ -471,7 +489,7 @@
 </file>
 
 <file path=word/endnotes.xml><?xml version="1.0" encoding="utf-8"?>
-<w:endnotes xmlns:wpc="http://schemas.microsoft.com/office/word/2010/wordprocessingCanvas" xmlns:mo="http://schemas.microsoft.com/office/mac/office/2008/main" xmlns:mc="http://schemas.openxmlformats.org/markup-compatibility/2006" xmlns:mv="urn:schemas-microsoft-com:mac:vml" xmlns:o="urn:schemas-microsoft-com:office:office" xmlns:r="http://schemas.openxmlformats.org/officeDocument/2006/relationships" xmlns:m="http://schemas.openxmlformats.org/officeDocument/2006/math" xmlns:v="urn:schemas-microsoft-com:vml" xmlns:wp14="http://schemas.microsoft.com/office/word/2010/wordprocessingDrawing" xmlns:wp="http://schemas.openxmlformats.org/drawingml/2006/wordprocessingDrawing" xmlns:w10="urn:schemas-microsoft-com:office:word" xmlns:w="http://schemas.openxmlformats.org/wordprocessingml/2006/main" xmlns:w14="http://schemas.microsoft.com/office/word/2010/wordml" xmlns:wpg="http://schemas.microsoft.com/office/word/2010/wordprocessingGroup" xmlns:wpi="http://schemas.microsoft.com/office/word/2010/wordprocessingInk" xmlns:wne="http://schemas.microsoft.com/office/word/2006/wordml" xmlns:wps="http://schemas.microsoft.com/office/word/2010/wordprocessingShape" mc:Ignorable="w14 wp14">
+<w:endnotes xmlns:wpc="http://schemas.microsoft.com/office/word/2010/wordprocessingCanvas" xmlns:cx="http://schemas.microsoft.com/office/drawing/2014/chartex" xmlns:mc="http://schemas.openxmlformats.org/markup-compatibility/2006" xmlns:o="urn:schemas-microsoft-com:office:office" xmlns:r="http://schemas.openxmlformats.org/officeDocument/2006/relationships" xmlns:m="http://schemas.openxmlformats.org/officeDocument/2006/math" xmlns:v="urn:schemas-microsoft-com:vml" xmlns:wp14="http://schemas.microsoft.com/office/word/2010/wordprocessingDrawing" xmlns:wp="http://schemas.openxmlformats.org/drawingml/2006/wordprocessingDrawing" xmlns:w10="urn:schemas-microsoft-com:office:word" xmlns:w="http://schemas.openxmlformats.org/wordprocessingml/2006/main" xmlns:w14="http://schemas.microsoft.com/office/word/2010/wordml" xmlns:w15="http://schemas.microsoft.com/office/word/2012/wordml" xmlns:w16se="http://schemas.microsoft.com/office/word/2015/wordml/symex" xmlns:wpg="http://schemas.microsoft.com/office/word/2010/wordprocessingGroup" xmlns:wpi="http://schemas.microsoft.com/office/word/2010/wordprocessingInk" xmlns:wne="http://schemas.microsoft.com/office/word/2006/wordml" xmlns:wps="http://schemas.microsoft.com/office/word/2010/wordprocessingShape" mc:Ignorable="w14 w15 w16se wp14">
   <w:endnote w:type="separator" w:id="-1">
     <w:p>
       <w:pPr>
@@ -496,7 +514,7 @@
 </file>
 
 <file path=word/footer1.xml><?xml version="1.0" encoding="utf-8"?>
-<w:ftr xmlns:wpc="http://schemas.microsoft.com/office/word/2010/wordprocessingCanvas" xmlns:mo="http://schemas.microsoft.com/office/mac/office/2008/main" xmlns:mc="http://schemas.openxmlformats.org/markup-compatibility/2006" xmlns:mv="urn:schemas-microsoft-com:mac:vml" xmlns:o="urn:schemas-microsoft-com:office:office" xmlns:r="http://schemas.openxmlformats.org/officeDocument/2006/relationships" xmlns:m="http://schemas.openxmlformats.org/officeDocument/2006/math" xmlns:v="urn:schemas-microsoft-com:vml" xmlns:wp14="http://schemas.microsoft.com/office/word/2010/wordprocessingDrawing" xmlns:wp="http://schemas.openxmlformats.org/drawingml/2006/wordprocessingDrawing" xmlns:w10="urn:schemas-microsoft-com:office:word" xmlns:w="http://schemas.openxmlformats.org/wordprocessingml/2006/main" xmlns:w14="http://schemas.microsoft.com/office/word/2010/wordml" xmlns:wpg="http://schemas.microsoft.com/office/word/2010/wordprocessingGroup" xmlns:wpi="http://schemas.microsoft.com/office/word/2010/wordprocessingInk" xmlns:wne="http://schemas.microsoft.com/office/word/2006/wordml" xmlns:wps="http://schemas.microsoft.com/office/word/2010/wordprocessingShape" mc:Ignorable="w14 wp14">
+<w:ftr xmlns:wpc="http://schemas.microsoft.com/office/word/2010/wordprocessingCanvas" xmlns:cx="http://schemas.microsoft.com/office/drawing/2014/chartex" xmlns:mc="http://schemas.openxmlformats.org/markup-compatibility/2006" xmlns:o="urn:schemas-microsoft-com:office:office" xmlns:r="http://schemas.openxmlformats.org/officeDocument/2006/relationships" xmlns:m="http://schemas.openxmlformats.org/officeDocument/2006/math" xmlns:v="urn:schemas-microsoft-com:vml" xmlns:wp14="http://schemas.microsoft.com/office/word/2010/wordprocessingDrawing" xmlns:wp="http://schemas.openxmlformats.org/drawingml/2006/wordprocessingDrawing" xmlns:w10="urn:schemas-microsoft-com:office:word" xmlns:w="http://schemas.openxmlformats.org/wordprocessingml/2006/main" xmlns:w14="http://schemas.microsoft.com/office/word/2010/wordml" xmlns:w15="http://schemas.microsoft.com/office/word/2012/wordml" xmlns:w16se="http://schemas.microsoft.com/office/word/2015/wordml/symex" xmlns:wpg="http://schemas.microsoft.com/office/word/2010/wordprocessingGroup" xmlns:wpi="http://schemas.microsoft.com/office/word/2010/wordprocessingInk" xmlns:wne="http://schemas.microsoft.com/office/word/2006/wordml" xmlns:wps="http://schemas.microsoft.com/office/word/2010/wordprocessingShape" mc:Ignorable="w14 w15 w16se wp14">
   <w:p>
     <w:pPr>
       <w:pStyle w:val="Footer"/>
@@ -579,43 +597,7 @@
                                 <w:color w:val="000000" w:themeColor="text1"/>
                                 <w:sz w:val="20"/>
                               </w:rPr>
-                              <w:t>Creative Commons Attribution-</w:t>
-                            </w:r>
-                            <w:proofErr w:type="spellStart"/>
-                            <w:r>
-                              <w:rPr>
-                                <w:rFonts w:ascii="Calibri" w:hAnsi="Calibri"/>
-                                <w:color w:val="000000" w:themeColor="text1"/>
-                                <w:sz w:val="20"/>
-                              </w:rPr>
-                              <w:t>NonCommercial</w:t>
-                            </w:r>
-                            <w:proofErr w:type="spellEnd"/>
-                            <w:r>
-                              <w:rPr>
-                                <w:rFonts w:ascii="Calibri" w:hAnsi="Calibri"/>
-                                <w:color w:val="000000" w:themeColor="text1"/>
-                                <w:sz w:val="20"/>
-                              </w:rPr>
-                              <w:t>-</w:t>
-                            </w:r>
-                            <w:proofErr w:type="spellStart"/>
-                            <w:r>
-                              <w:rPr>
-                                <w:rFonts w:ascii="Calibri" w:hAnsi="Calibri"/>
-                                <w:color w:val="000000" w:themeColor="text1"/>
-                                <w:sz w:val="20"/>
-                              </w:rPr>
-                              <w:t>ShareAlike</w:t>
-                            </w:r>
-                            <w:proofErr w:type="spellEnd"/>
-                            <w:r>
-                              <w:rPr>
-                                <w:rFonts w:ascii="Calibri" w:hAnsi="Calibri"/>
-                                <w:color w:val="000000" w:themeColor="text1"/>
-                                <w:sz w:val="20"/>
-                              </w:rPr>
-                              <w:t xml:space="preserve"> 4.0 International License</w:t>
+                              <w:t>Creative Commons Attribution-NonCommercial-ShareAlike 4.0 International License</w:t>
                             </w:r>
                           </w:hyperlink>
                           <w:r>
@@ -654,7 +636,7 @@
         </mc:Choice>
         <mc:Fallback>
           <w:pict>
-            <v:rect id="Rectangle 17" o:spid="_x0000_s1026" style="position:absolute;margin-left:1in;margin-top:6.45pt;width:270pt;height:36pt;z-index:251660288;visibility:visible;mso-wrap-style:square;mso-width-percent:0;mso-height-percent:0;mso-wrap-distance-left:9pt;mso-wrap-distance-top:0;mso-wrap-distance-right:9pt;mso-wrap-distance-bottom:0;mso-position-horizontal:absolute;mso-position-horizontal-relative:text;mso-position-vertical:absolute;mso-position-vertical-relative:text;mso-width-percent:0;mso-height-percent:0;mso-width-relative:margin;mso-height-relative:margin;v-text-anchor:middle" o:gfxdata="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" filled="f" stroked="f" strokeweight="1pt">
+            <v:rect w14:anchorId="65DA8F70" id="Rectangle 17" o:spid="_x0000_s1026" style="position:absolute;margin-left:1in;margin-top:6.45pt;width:270pt;height:36pt;z-index:251660288;visibility:visible;mso-wrap-style:square;mso-width-percent:0;mso-height-percent:0;mso-wrap-distance-left:9pt;mso-wrap-distance-top:0;mso-wrap-distance-right:9pt;mso-wrap-distance-bottom:0;mso-position-horizontal:absolute;mso-position-horizontal-relative:text;mso-position-vertical:absolute;mso-position-vertical-relative:text;mso-width-percent:0;mso-height-percent:0;mso-width-relative:margin;mso-height-relative:margin;v-text-anchor:middle" o:gfxdata="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" filled="f" stroked="f" strokeweight="1pt">
               <v:textbox>
                 <w:txbxContent>
                   <w:p>
@@ -680,43 +662,7 @@
                           <w:color w:val="000000" w:themeColor="text1"/>
                           <w:sz w:val="20"/>
                         </w:rPr>
-                        <w:t>Creative Commons Attribution-</w:t>
-                      </w:r>
-                      <w:proofErr w:type="spellStart"/>
-                      <w:r>
-                        <w:rPr>
-                          <w:rFonts w:ascii="Calibri" w:hAnsi="Calibri"/>
-                          <w:color w:val="000000" w:themeColor="text1"/>
-                          <w:sz w:val="20"/>
-                        </w:rPr>
-                        <w:t>NonCommercial</w:t>
-                      </w:r>
-                      <w:proofErr w:type="spellEnd"/>
-                      <w:r>
-                        <w:rPr>
-                          <w:rFonts w:ascii="Calibri" w:hAnsi="Calibri"/>
-                          <w:color w:val="000000" w:themeColor="text1"/>
-                          <w:sz w:val="20"/>
-                        </w:rPr>
-                        <w:t>-</w:t>
-                      </w:r>
-                      <w:proofErr w:type="spellStart"/>
-                      <w:r>
-                        <w:rPr>
-                          <w:rFonts w:ascii="Calibri" w:hAnsi="Calibri"/>
-                          <w:color w:val="000000" w:themeColor="text1"/>
-                          <w:sz w:val="20"/>
-                        </w:rPr>
-                        <w:t>ShareAlike</w:t>
-                      </w:r>
-                      <w:proofErr w:type="spellEnd"/>
-                      <w:r>
-                        <w:rPr>
-                          <w:rFonts w:ascii="Calibri" w:hAnsi="Calibri"/>
-                          <w:color w:val="000000" w:themeColor="text1"/>
-                          <w:sz w:val="20"/>
-                        </w:rPr>
-                        <w:t xml:space="preserve"> 4.0 International License</w:t>
+                        <w:t>Creative Commons Attribution-NonCommercial-ShareAlike 4.0 International License</w:t>
                       </w:r>
                     </w:hyperlink>
                     <w:r>
@@ -812,7 +758,7 @@
 </file>
 
 <file path=word/footnotes.xml><?xml version="1.0" encoding="utf-8"?>
-<w:footnotes xmlns:wpc="http://schemas.microsoft.com/office/word/2010/wordprocessingCanvas" xmlns:mo="http://schemas.microsoft.com/office/mac/office/2008/main" xmlns:mc="http://schemas.openxmlformats.org/markup-compatibility/2006" xmlns:mv="urn:schemas-microsoft-com:mac:vml" xmlns:o="urn:schemas-microsoft-com:office:office" xmlns:r="http://schemas.openxmlformats.org/officeDocument/2006/relationships" xmlns:m="http://schemas.openxmlformats.org/officeDocument/2006/math" xmlns:v="urn:schemas-microsoft-com:vml" xmlns:wp14="http://schemas.microsoft.com/office/word/2010/wordprocessingDrawing" xmlns:wp="http://schemas.openxmlformats.org/drawingml/2006/wordprocessingDrawing" xmlns:w10="urn:schemas-microsoft-com:office:word" xmlns:w="http://schemas.openxmlformats.org/wordprocessingml/2006/main" xmlns:w14="http://schemas.microsoft.com/office/word/2010/wordml" xmlns:wpg="http://schemas.microsoft.com/office/word/2010/wordprocessingGroup" xmlns:wpi="http://schemas.microsoft.com/office/word/2010/wordprocessingInk" xmlns:wne="http://schemas.microsoft.com/office/word/2006/wordml" xmlns:wps="http://schemas.microsoft.com/office/word/2010/wordprocessingShape" mc:Ignorable="w14 wp14">
+<w:footnotes xmlns:wpc="http://schemas.microsoft.com/office/word/2010/wordprocessingCanvas" xmlns:cx="http://schemas.microsoft.com/office/drawing/2014/chartex" xmlns:mc="http://schemas.openxmlformats.org/markup-compatibility/2006" xmlns:o="urn:schemas-microsoft-com:office:office" xmlns:r="http://schemas.openxmlformats.org/officeDocument/2006/relationships" xmlns:m="http://schemas.openxmlformats.org/officeDocument/2006/math" xmlns:v="urn:schemas-microsoft-com:vml" xmlns:wp14="http://schemas.microsoft.com/office/word/2010/wordprocessingDrawing" xmlns:wp="http://schemas.openxmlformats.org/drawingml/2006/wordprocessingDrawing" xmlns:w10="urn:schemas-microsoft-com:office:word" xmlns:w="http://schemas.openxmlformats.org/wordprocessingml/2006/main" xmlns:w14="http://schemas.microsoft.com/office/word/2010/wordml" xmlns:w15="http://schemas.microsoft.com/office/word/2012/wordml" xmlns:w16se="http://schemas.microsoft.com/office/word/2015/wordml/symex" xmlns:wpg="http://schemas.microsoft.com/office/word/2010/wordprocessingGroup" xmlns:wpi="http://schemas.microsoft.com/office/word/2010/wordprocessingInk" xmlns:wne="http://schemas.microsoft.com/office/word/2006/wordml" xmlns:wps="http://schemas.microsoft.com/office/word/2010/wordprocessingShape" mc:Ignorable="w14 w15 w16se wp14">
   <w:footnote w:type="separator" w:id="-1">
     <w:p>
       <w:pPr>
@@ -837,7 +783,7 @@
 </file>
 
 <file path=word/header1.xml><?xml version="1.0" encoding="utf-8"?>
-<w:hdr xmlns:wpc="http://schemas.microsoft.com/office/word/2010/wordprocessingCanvas" xmlns:mo="http://schemas.microsoft.com/office/mac/office/2008/main" xmlns:mc="http://schemas.openxmlformats.org/markup-compatibility/2006" xmlns:mv="urn:schemas-microsoft-com:mac:vml" xmlns:o="urn:schemas-microsoft-com:office:office" xmlns:r="http://schemas.openxmlformats.org/officeDocument/2006/relationships" xmlns:m="http://schemas.openxmlformats.org/officeDocument/2006/math" xmlns:v="urn:schemas-microsoft-com:vml" xmlns:wp14="http://schemas.microsoft.com/office/word/2010/wordprocessingDrawing" xmlns:wp="http://schemas.openxmlformats.org/drawingml/2006/wordprocessingDrawing" xmlns:w10="urn:schemas-microsoft-com:office:word" xmlns:w="http://schemas.openxmlformats.org/wordprocessingml/2006/main" xmlns:w14="http://schemas.microsoft.com/office/word/2010/wordml" xmlns:wpg="http://schemas.microsoft.com/office/word/2010/wordprocessingGroup" xmlns:wpi="http://schemas.microsoft.com/office/word/2010/wordprocessingInk" xmlns:wne="http://schemas.microsoft.com/office/word/2006/wordml" xmlns:wps="http://schemas.microsoft.com/office/word/2010/wordprocessingShape" mc:Ignorable="w14 wp14">
+<w:hdr xmlns:wpc="http://schemas.microsoft.com/office/word/2010/wordprocessingCanvas" xmlns:cx="http://schemas.microsoft.com/office/drawing/2014/chartex" xmlns:mc="http://schemas.openxmlformats.org/markup-compatibility/2006" xmlns:o="urn:schemas-microsoft-com:office:office" xmlns:r="http://schemas.openxmlformats.org/officeDocument/2006/relationships" xmlns:m="http://schemas.openxmlformats.org/officeDocument/2006/math" xmlns:v="urn:schemas-microsoft-com:vml" xmlns:wp14="http://schemas.microsoft.com/office/word/2010/wordprocessingDrawing" xmlns:wp="http://schemas.openxmlformats.org/drawingml/2006/wordprocessingDrawing" xmlns:w10="urn:schemas-microsoft-com:office:word" xmlns:w="http://schemas.openxmlformats.org/wordprocessingml/2006/main" xmlns:w14="http://schemas.microsoft.com/office/word/2010/wordml" xmlns:w15="http://schemas.microsoft.com/office/word/2012/wordml" xmlns:w16se="http://schemas.microsoft.com/office/word/2015/wordml/symex" xmlns:wpg="http://schemas.microsoft.com/office/word/2010/wordprocessingGroup" xmlns:wpi="http://schemas.microsoft.com/office/word/2010/wordprocessingInk" xmlns:wne="http://schemas.microsoft.com/office/word/2006/wordml" xmlns:wps="http://schemas.microsoft.com/office/word/2010/wordprocessingShape" mc:Ignorable="w14 w15 w16se wp14">
   <w:p>
     <w:pPr>
       <w:pStyle w:val="Header"/>
@@ -850,8 +796,8 @@
 </file>
 
 <file path=word/numbering.xml><?xml version="1.0" encoding="utf-8"?>
-<w:numbering xmlns:wpc="http://schemas.microsoft.com/office/word/2010/wordprocessingCanvas" xmlns:mo="http://schemas.microsoft.com/office/mac/office/2008/main" xmlns:mc="http://schemas.openxmlformats.org/markup-compatibility/2006" xmlns:mv="urn:schemas-microsoft-com:mac:vml" xmlns:o="urn:schemas-microsoft-com:office:office" xmlns:r="http://schemas.openxmlformats.org/officeDocument/2006/relationships" xmlns:m="http://schemas.openxmlformats.org/officeDocument/2006/math" xmlns:v="urn:schemas-microsoft-com:vml" xmlns:wp14="http://schemas.microsoft.com/office/word/2010/wordprocessingDrawing" xmlns:wp="http://schemas.openxmlformats.org/drawingml/2006/wordprocessingDrawing" xmlns:w10="urn:schemas-microsoft-com:office:word" xmlns:w="http://schemas.openxmlformats.org/wordprocessingml/2006/main" xmlns:w14="http://schemas.microsoft.com/office/word/2010/wordml" xmlns:wpg="http://schemas.microsoft.com/office/word/2010/wordprocessingGroup" xmlns:wpi="http://schemas.microsoft.com/office/word/2010/wordprocessingInk" xmlns:wne="http://schemas.microsoft.com/office/word/2006/wordml" xmlns:wps="http://schemas.microsoft.com/office/word/2010/wordprocessingShape" mc:Ignorable="w14 wp14">
-  <w:abstractNum w:abstractNumId="0">
+<w:numbering xmlns:wpc="http://schemas.microsoft.com/office/word/2010/wordprocessingCanvas" xmlns:cx="http://schemas.microsoft.com/office/drawing/2014/chartex" xmlns:mc="http://schemas.openxmlformats.org/markup-compatibility/2006" xmlns:o="urn:schemas-microsoft-com:office:office" xmlns:r="http://schemas.openxmlformats.org/officeDocument/2006/relationships" xmlns:m="http://schemas.openxmlformats.org/officeDocument/2006/math" xmlns:v="urn:schemas-microsoft-com:vml" xmlns:wp14="http://schemas.microsoft.com/office/word/2010/wordprocessingDrawing" xmlns:wp="http://schemas.openxmlformats.org/drawingml/2006/wordprocessingDrawing" xmlns:w10="urn:schemas-microsoft-com:office:word" xmlns:w="http://schemas.openxmlformats.org/wordprocessingml/2006/main" xmlns:w14="http://schemas.microsoft.com/office/word/2010/wordml" xmlns:w15="http://schemas.microsoft.com/office/word/2012/wordml" xmlns:w16se="http://schemas.microsoft.com/office/word/2015/wordml/symex" xmlns:wpg="http://schemas.microsoft.com/office/word/2010/wordprocessingGroup" xmlns:wpi="http://schemas.microsoft.com/office/word/2010/wordprocessingInk" xmlns:wne="http://schemas.microsoft.com/office/word/2006/wordml" xmlns:wps="http://schemas.microsoft.com/office/word/2010/wordprocessingShape" mc:Ignorable="w14 w15 w16se wp14">
+  <w:abstractNum w:abstractNumId="0" w15:restartNumberingAfterBreak="0">
     <w:nsid w:val="441E0365"/>
     <w:multiLevelType w:val="multilevel"/>
     <w:tmpl w:val="D474E55E"/>
@@ -964,7 +910,7 @@
       </w:pPr>
     </w:lvl>
   </w:abstractNum>
-  <w:abstractNum w:abstractNumId="1">
+  <w:abstractNum w:abstractNumId="1" w15:restartNumberingAfterBreak="0">
     <w:nsid w:val="4B2104D1"/>
     <w:multiLevelType w:val="multilevel"/>
     <w:tmpl w:val="EBE2E2A4"/>
@@ -1077,7 +1023,7 @@
       </w:pPr>
     </w:lvl>
   </w:abstractNum>
-  <w:abstractNum w:abstractNumId="2">
+  <w:abstractNum w:abstractNumId="2" w15:restartNumberingAfterBreak="0">
     <w:nsid w:val="577036D7"/>
     <w:multiLevelType w:val="multilevel"/>
     <w:tmpl w:val="1EFAAFF2"/>
@@ -1190,7 +1136,7 @@
       </w:pPr>
     </w:lvl>
   </w:abstractNum>
-  <w:abstractNum w:abstractNumId="3">
+  <w:abstractNum w:abstractNumId="3" w15:restartNumberingAfterBreak="0">
     <w:nsid w:val="5E066719"/>
     <w:multiLevelType w:val="hybridMultilevel"/>
     <w:tmpl w:val="D332C0D0"/>
@@ -1319,7 +1265,7 @@
 </file>
 
 <file path=word/styles.xml><?xml version="1.0" encoding="utf-8"?>
-<w:styles xmlns:mc="http://schemas.openxmlformats.org/markup-compatibility/2006" xmlns:r="http://schemas.openxmlformats.org/officeDocument/2006/relationships" xmlns:w="http://schemas.openxmlformats.org/wordprocessingml/2006/main" xmlns:w14="http://schemas.microsoft.com/office/word/2010/wordml" mc:Ignorable="w14">
+<w:styles xmlns:mc="http://schemas.openxmlformats.org/markup-compatibility/2006" xmlns:r="http://schemas.openxmlformats.org/officeDocument/2006/relationships" xmlns:w="http://schemas.openxmlformats.org/wordprocessingml/2006/main" xmlns:w14="http://schemas.microsoft.com/office/word/2010/wordml" xmlns:w15="http://schemas.microsoft.com/office/word/2012/wordml" xmlns:w16se="http://schemas.microsoft.com/office/word/2015/wordml/symex" mc:Ignorable="w14 w15 w16se">
   <w:docDefaults>
     <w:rPrDefault>
       <w:rPr>
@@ -1335,153 +1281,369 @@
       </w:pPr>
     </w:pPrDefault>
   </w:docDefaults>
-  <w:latentStyles w:defLockedState="0" w:defUIPriority="99" w:defSemiHidden="1" w:defUnhideWhenUsed="1" w:defQFormat="0" w:count="276">
-    <w:lsdException w:name="Normal" w:semiHidden="0" w:uiPriority="0" w:unhideWhenUsed="0" w:qFormat="1"/>
-    <w:lsdException w:name="heading 1" w:semiHidden="0" w:uiPriority="9" w:unhideWhenUsed="0" w:qFormat="1"/>
-    <w:lsdException w:name="heading 2" w:uiPriority="9" w:qFormat="1"/>
-    <w:lsdException w:name="heading 3" w:uiPriority="9" w:qFormat="1"/>
-    <w:lsdException w:name="heading 4" w:uiPriority="9" w:qFormat="1"/>
-    <w:lsdException w:name="heading 5" w:uiPriority="9" w:qFormat="1"/>
-    <w:lsdException w:name="heading 6" w:uiPriority="9" w:qFormat="1"/>
-    <w:lsdException w:name="heading 7" w:uiPriority="9" w:qFormat="1"/>
-    <w:lsdException w:name="heading 8" w:uiPriority="9" w:qFormat="1"/>
-    <w:lsdException w:name="heading 9" w:uiPriority="9" w:qFormat="1"/>
-    <w:lsdException w:name="toc 1" w:uiPriority="39"/>
-    <w:lsdException w:name="toc 2" w:uiPriority="39"/>
-    <w:lsdException w:name="toc 3" w:uiPriority="39"/>
-    <w:lsdException w:name="toc 4" w:uiPriority="39"/>
-    <w:lsdException w:name="toc 5" w:uiPriority="39"/>
-    <w:lsdException w:name="toc 6" w:uiPriority="39"/>
-    <w:lsdException w:name="toc 7" w:uiPriority="39"/>
-    <w:lsdException w:name="toc 8" w:uiPriority="39"/>
-    <w:lsdException w:name="toc 9" w:uiPriority="39"/>
-    <w:lsdException w:name="caption" w:uiPriority="35" w:qFormat="1"/>
-    <w:lsdException w:name="Title" w:semiHidden="0" w:uiPriority="10" w:unhideWhenUsed="0" w:qFormat="1"/>
-    <w:lsdException w:name="Default Paragraph Font" w:uiPriority="1"/>
-    <w:lsdException w:name="Subtitle" w:semiHidden="0" w:uiPriority="11" w:unhideWhenUsed="0" w:qFormat="1"/>
-    <w:lsdException w:name="Strong" w:semiHidden="0" w:uiPriority="22" w:unhideWhenUsed="0" w:qFormat="1"/>
-    <w:lsdException w:name="Emphasis" w:semiHidden="0" w:uiPriority="20" w:unhideWhenUsed="0" w:qFormat="1"/>
-    <w:lsdException w:name="Table Grid" w:semiHidden="0" w:uiPriority="39" w:unhideWhenUsed="0"/>
-    <w:lsdException w:name="Note Level 1" w:semiHidden="0" w:unhideWhenUsed="0"/>
-    <w:lsdException w:name="Note Level 2" w:semiHidden="0" w:unhideWhenUsed="0"/>
-    <w:lsdException w:name="Note Level 3" w:semiHidden="0" w:unhideWhenUsed="0"/>
-    <w:lsdException w:name="Note Level 4" w:semiHidden="0" w:unhideWhenUsed="0"/>
-    <w:lsdException w:name="Note Level 5" w:semiHidden="0" w:unhideWhenUsed="0"/>
-    <w:lsdException w:name="Note Level 6" w:semiHidden="0" w:unhideWhenUsed="0"/>
-    <w:lsdException w:name="Note Level 7" w:semiHidden="0" w:unhideWhenUsed="0"/>
-    <w:lsdException w:name="Note Level 8" w:semiHidden="0" w:unhideWhenUsed="0"/>
-    <w:lsdException w:name="Note Level 9" w:semiHidden="0" w:unhideWhenUsed="0"/>
-    <w:lsdException w:name="Placeholder Text" w:unhideWhenUsed="0"/>
-    <w:lsdException w:name="No Spacing" w:semiHidden="0" w:uiPriority="1" w:unhideWhenUsed="0" w:qFormat="1"/>
-    <w:lsdException w:name="Light Shading" w:semiHidden="0" w:uiPriority="60" w:unhideWhenUsed="0"/>
-    <w:lsdException w:name="Light List" w:semiHidden="0" w:uiPriority="61" w:unhideWhenUsed="0"/>
-    <w:lsdException w:name="Light Grid" w:semiHidden="0" w:uiPriority="62" w:unhideWhenUsed="0"/>
-    <w:lsdException w:name="Medium Shading 1" w:semiHidden="0" w:uiPriority="63" w:unhideWhenUsed="0"/>
-    <w:lsdException w:name="Medium Shading 2" w:semiHidden="0" w:uiPriority="64" w:unhideWhenUsed="0"/>
-    <w:lsdException w:name="Medium List 1" w:semiHidden="0" w:uiPriority="65" w:unhideWhenUsed="0"/>
-    <w:lsdException w:name="Medium List 2" w:semiHidden="0" w:uiPriority="66" w:unhideWhenUsed="0"/>
-    <w:lsdException w:name="Medium Grid 1" w:semiHidden="0" w:uiPriority="67" w:unhideWhenUsed="0"/>
-    <w:lsdException w:name="Medium Grid 2" w:semiHidden="0" w:uiPriority="68" w:unhideWhenUsed="0"/>
-    <w:lsdException w:name="Medium Grid 3" w:semiHidden="0" w:uiPriority="69" w:unhideWhenUsed="0"/>
-    <w:lsdException w:name="Dark List" w:semiHidden="0" w:uiPriority="70" w:unhideWhenUsed="0"/>
-    <w:lsdException w:name="Colorful Shading" w:semiHidden="0" w:uiPriority="71" w:unhideWhenUsed="0"/>
-    <w:lsdException w:name="Colorful List" w:semiHidden="0" w:uiPriority="72" w:unhideWhenUsed="0"/>
-    <w:lsdException w:name="Colorful Grid" w:semiHidden="0" w:uiPriority="73" w:unhideWhenUsed="0"/>
-    <w:lsdException w:name="Light Shading Accent 1" w:semiHidden="0" w:uiPriority="60" w:unhideWhenUsed="0"/>
-    <w:lsdException w:name="Light List Accent 1" w:semiHidden="0" w:uiPriority="61" w:unhideWhenUsed="0"/>
-    <w:lsdException w:name="Light Grid Accent 1" w:semiHidden="0" w:uiPriority="62" w:unhideWhenUsed="0"/>
-    <w:lsdException w:name="Medium Shading 1 Accent 1" w:semiHidden="0" w:uiPriority="63" w:unhideWhenUsed="0"/>
-    <w:lsdException w:name="Medium Shading 2 Accent 1" w:semiHidden="0" w:uiPriority="64" w:unhideWhenUsed="0"/>
-    <w:lsdException w:name="Medium List 1 Accent 1" w:semiHidden="0" w:uiPriority="65" w:unhideWhenUsed="0"/>
-    <w:lsdException w:name="Revision" w:unhideWhenUsed="0"/>
-    <w:lsdException w:name="List Paragraph" w:semiHidden="0" w:uiPriority="34" w:unhideWhenUsed="0" w:qFormat="1"/>
-    <w:lsdException w:name="Quote" w:semiHidden="0" w:uiPriority="29" w:unhideWhenUsed="0" w:qFormat="1"/>
-    <w:lsdException w:name="Intense Quote" w:semiHidden="0" w:uiPriority="30" w:unhideWhenUsed="0" w:qFormat="1"/>
-    <w:lsdException w:name="Medium List 2 Accent 1" w:semiHidden="0" w:uiPriority="66" w:unhideWhenUsed="0"/>
-    <w:lsdException w:name="Medium Grid 1 Accent 1" w:semiHidden="0" w:uiPriority="67" w:unhideWhenUsed="0"/>
-    <w:lsdException w:name="Medium Grid 2 Accent 1" w:semiHidden="0" w:uiPriority="68" w:unhideWhenUsed="0"/>
-    <w:lsdException w:name="Medium Grid 3 Accent 1" w:semiHidden="0" w:uiPriority="69" w:unhideWhenUsed="0"/>
-    <w:lsdException w:name="Dark List Accent 1" w:semiHidden="0" w:uiPriority="70" w:unhideWhenUsed="0"/>
-    <w:lsdException w:name="Colorful Shading Accent 1" w:semiHidden="0" w:uiPriority="71" w:unhideWhenUsed="0"/>
-    <w:lsdException w:name="Colorful List Accent 1" w:semiHidden="0" w:uiPriority="72" w:unhideWhenUsed="0"/>
-    <w:lsdException w:name="Colorful Grid Accent 1" w:semiHidden="0" w:uiPriority="73" w:unhideWhenUsed="0"/>
-    <w:lsdException w:name="Light Shading Accent 2" w:semiHidden="0" w:uiPriority="60" w:unhideWhenUsed="0"/>
-    <w:lsdException w:name="Light List Accent 2" w:semiHidden="0" w:uiPriority="61" w:unhideWhenUsed="0"/>
-    <w:lsdException w:name="Light Grid Accent 2" w:semiHidden="0" w:uiPriority="62" w:unhideWhenUsed="0"/>
-    <w:lsdException w:name="Medium Shading 1 Accent 2" w:semiHidden="0" w:uiPriority="63" w:unhideWhenUsed="0"/>
-    <w:lsdException w:name="Medium Shading 2 Accent 2" w:semiHidden="0" w:uiPriority="64" w:unhideWhenUsed="0"/>
-    <w:lsdException w:name="Medium List 1 Accent 2" w:semiHidden="0" w:uiPriority="65" w:unhideWhenUsed="0"/>
-    <w:lsdException w:name="Medium List 2 Accent 2" w:semiHidden="0" w:uiPriority="66" w:unhideWhenUsed="0"/>
-    <w:lsdException w:name="Medium Grid 1 Accent 2" w:semiHidden="0" w:uiPriority="67" w:unhideWhenUsed="0"/>
-    <w:lsdException w:name="Medium Grid 2 Accent 2" w:semiHidden="0" w:uiPriority="68" w:unhideWhenUsed="0"/>
-    <w:lsdException w:name="Medium Grid 3 Accent 2" w:semiHidden="0" w:uiPriority="69" w:unhideWhenUsed="0"/>
-    <w:lsdException w:name="Dark List Accent 2" w:semiHidden="0" w:uiPriority="70" w:unhideWhenUsed="0"/>
-    <w:lsdException w:name="Colorful Shading Accent 2" w:semiHidden="0" w:uiPriority="71" w:unhideWhenUsed="0"/>
-    <w:lsdException w:name="Colorful List Accent 2" w:semiHidden="0" w:uiPriority="72" w:unhideWhenUsed="0"/>
-    <w:lsdException w:name="Colorful Grid Accent 2" w:semiHidden="0" w:uiPriority="73" w:unhideWhenUsed="0"/>
-    <w:lsdException w:name="Light Shading Accent 3" w:semiHidden="0" w:uiPriority="60" w:unhideWhenUsed="0"/>
-    <w:lsdException w:name="Light List Accent 3" w:semiHidden="0" w:uiPriority="61" w:unhideWhenUsed="0"/>
-    <w:lsdException w:name="Light Grid Accent 3" w:semiHidden="0" w:uiPriority="62" w:unhideWhenUsed="0"/>
-    <w:lsdException w:name="Medium Shading 1 Accent 3" w:semiHidden="0" w:uiPriority="63" w:unhideWhenUsed="0"/>
-    <w:lsdException w:name="Medium Shading 2 Accent 3" w:semiHidden="0" w:uiPriority="64" w:unhideWhenUsed="0"/>
-    <w:lsdException w:name="Medium List 1 Accent 3" w:semiHidden="0" w:uiPriority="65" w:unhideWhenUsed="0"/>
-    <w:lsdException w:name="Medium List 2 Accent 3" w:semiHidden="0" w:uiPriority="66" w:unhideWhenUsed="0"/>
-    <w:lsdException w:name="Medium Grid 1 Accent 3" w:semiHidden="0" w:uiPriority="67" w:unhideWhenUsed="0"/>
-    <w:lsdException w:name="Medium Grid 2 Accent 3" w:semiHidden="0" w:uiPriority="68" w:unhideWhenUsed="0"/>
-    <w:lsdException w:name="Medium Grid 3 Accent 3" w:semiHidden="0" w:uiPriority="69" w:unhideWhenUsed="0"/>
-    <w:lsdException w:name="Dark List Accent 3" w:semiHidden="0" w:uiPriority="70" w:unhideWhenUsed="0"/>
-    <w:lsdException w:name="Colorful Shading Accent 3" w:semiHidden="0" w:uiPriority="71" w:unhideWhenUsed="0"/>
-    <w:lsdException w:name="Colorful List Accent 3" w:semiHidden="0" w:uiPriority="72" w:unhideWhenUsed="0"/>
-    <w:lsdException w:name="Colorful Grid Accent 3" w:semiHidden="0" w:uiPriority="73" w:unhideWhenUsed="0"/>
-    <w:lsdException w:name="Light Shading Accent 4" w:semiHidden="0" w:uiPriority="60" w:unhideWhenUsed="0"/>
-    <w:lsdException w:name="Light List Accent 4" w:semiHidden="0" w:uiPriority="61" w:unhideWhenUsed="0"/>
-    <w:lsdException w:name="Light Grid Accent 4" w:semiHidden="0" w:uiPriority="62" w:unhideWhenUsed="0"/>
-    <w:lsdException w:name="Medium Shading 1 Accent 4" w:semiHidden="0" w:uiPriority="63" w:unhideWhenUsed="0"/>
-    <w:lsdException w:name="Medium Shading 2 Accent 4" w:semiHidden="0" w:uiPriority="64" w:unhideWhenUsed="0"/>
-    <w:lsdException w:name="Medium List 1 Accent 4" w:semiHidden="0" w:uiPriority="65" w:unhideWhenUsed="0"/>
-    <w:lsdException w:name="Medium List 2 Accent 4" w:semiHidden="0" w:uiPriority="66" w:unhideWhenUsed="0"/>
-    <w:lsdException w:name="Medium Grid 1 Accent 4" w:semiHidden="0" w:uiPriority="67" w:unhideWhenUsed="0"/>
-    <w:lsdException w:name="Medium Grid 2 Accent 4" w:semiHidden="0" w:uiPriority="68" w:unhideWhenUsed="0"/>
-    <w:lsdException w:name="Medium Grid 3 Accent 4" w:semiHidden="0" w:uiPriority="69" w:unhideWhenUsed="0"/>
-    <w:lsdException w:name="Dark List Accent 4" w:semiHidden="0" w:uiPriority="70" w:unhideWhenUsed="0"/>
-    <w:lsdException w:name="Colorful Shading Accent 4" w:semiHidden="0" w:uiPriority="71" w:unhideWhenUsed="0"/>
-    <w:lsdException w:name="Colorful List Accent 4" w:semiHidden="0" w:uiPriority="72" w:unhideWhenUsed="0"/>
-    <w:lsdException w:name="Colorful Grid Accent 4" w:semiHidden="0" w:uiPriority="73" w:unhideWhenUsed="0"/>
-    <w:lsdException w:name="Light Shading Accent 5" w:semiHidden="0" w:uiPriority="60" w:unhideWhenUsed="0"/>
-    <w:lsdException w:name="Light List Accent 5" w:semiHidden="0" w:uiPriority="61" w:unhideWhenUsed="0"/>
-    <w:lsdException w:name="Light Grid Accent 5" w:semiHidden="0" w:uiPriority="62" w:unhideWhenUsed="0"/>
-    <w:lsdException w:name="Medium Shading 1 Accent 5" w:semiHidden="0" w:uiPriority="63" w:unhideWhenUsed="0"/>
-    <w:lsdException w:name="Medium Shading 2 Accent 5" w:semiHidden="0" w:uiPriority="64" w:unhideWhenUsed="0"/>
-    <w:lsdException w:name="Medium List 1 Accent 5" w:semiHidden="0" w:uiPriority="65" w:unhideWhenUsed="0"/>
-    <w:lsdException w:name="Medium List 2 Accent 5" w:semiHidden="0" w:uiPriority="66" w:unhideWhenUsed="0"/>
-    <w:lsdException w:name="Medium Grid 1 Accent 5" w:semiHidden="0" w:uiPriority="67" w:unhideWhenUsed="0"/>
-    <w:lsdException w:name="Medium Grid 2 Accent 5" w:semiHidden="0" w:uiPriority="68" w:unhideWhenUsed="0"/>
-    <w:lsdException w:name="Medium Grid 3 Accent 5" w:semiHidden="0" w:uiPriority="69" w:unhideWhenUsed="0"/>
-    <w:lsdException w:name="Dark List Accent 5" w:semiHidden="0" w:uiPriority="70" w:unhideWhenUsed="0"/>
-    <w:lsdException w:name="Colorful Shading Accent 5" w:semiHidden="0" w:uiPriority="71" w:unhideWhenUsed="0"/>
-    <w:lsdException w:name="Colorful List Accent 5" w:semiHidden="0" w:uiPriority="72" w:unhideWhenUsed="0"/>
-    <w:lsdException w:name="Colorful Grid Accent 5" w:semiHidden="0" w:uiPriority="73" w:unhideWhenUsed="0"/>
-    <w:lsdException w:name="Light Shading Accent 6" w:semiHidden="0" w:uiPriority="60" w:unhideWhenUsed="0"/>
-    <w:lsdException w:name="Light List Accent 6" w:semiHidden="0" w:uiPriority="61" w:unhideWhenUsed="0"/>
-    <w:lsdException w:name="Light Grid Accent 6" w:semiHidden="0" w:uiPriority="62" w:unhideWhenUsed="0"/>
-    <w:lsdException w:name="Medium Shading 1 Accent 6" w:semiHidden="0" w:uiPriority="63" w:unhideWhenUsed="0"/>
-    <w:lsdException w:name="Medium Shading 2 Accent 6" w:semiHidden="0" w:uiPriority="64" w:unhideWhenUsed="0"/>
-    <w:lsdException w:name="Medium List 1 Accent 6" w:semiHidden="0" w:uiPriority="65" w:unhideWhenUsed="0"/>
-    <w:lsdException w:name="Medium List 2 Accent 6" w:semiHidden="0" w:uiPriority="66" w:unhideWhenUsed="0"/>
-    <w:lsdException w:name="Medium Grid 1 Accent 6" w:semiHidden="0" w:uiPriority="67" w:unhideWhenUsed="0"/>
-    <w:lsdException w:name="Medium Grid 2 Accent 6" w:semiHidden="0" w:uiPriority="68" w:unhideWhenUsed="0"/>
-    <w:lsdException w:name="Medium Grid 3 Accent 6" w:semiHidden="0" w:uiPriority="69" w:unhideWhenUsed="0"/>
-    <w:lsdException w:name="Dark List Accent 6" w:semiHidden="0" w:uiPriority="70" w:unhideWhenUsed="0"/>
-    <w:lsdException w:name="Colorful Shading Accent 6" w:semiHidden="0" w:uiPriority="71" w:unhideWhenUsed="0"/>
-    <w:lsdException w:name="Colorful List Accent 6" w:semiHidden="0" w:uiPriority="72" w:unhideWhenUsed="0"/>
-    <w:lsdException w:name="Colorful Grid Accent 6" w:semiHidden="0" w:uiPriority="73" w:unhideWhenUsed="0"/>
-    <w:lsdException w:name="Subtle Emphasis" w:semiHidden="0" w:uiPriority="19" w:unhideWhenUsed="0" w:qFormat="1"/>
-    <w:lsdException w:name="Intense Emphasis" w:semiHidden="0" w:uiPriority="21" w:unhideWhenUsed="0" w:qFormat="1"/>
-    <w:lsdException w:name="Subtle Reference" w:semiHidden="0" w:uiPriority="31" w:unhideWhenUsed="0" w:qFormat="1"/>
-    <w:lsdException w:name="Intense Reference" w:semiHidden="0" w:uiPriority="32" w:unhideWhenUsed="0" w:qFormat="1"/>
-    <w:lsdException w:name="Book Title" w:semiHidden="0" w:uiPriority="33" w:unhideWhenUsed="0" w:qFormat="1"/>
-    <w:lsdException w:name="Bibliography" w:uiPriority="37"/>
-    <w:lsdException w:name="TOC Heading" w:uiPriority="39" w:qFormat="1"/>
+  <w:latentStyles w:defLockedState="0" w:defUIPriority="99" w:defSemiHidden="0" w:defUnhideWhenUsed="0" w:defQFormat="0" w:count="371">
+    <w:lsdException w:name="Normal" w:uiPriority="0" w:qFormat="1"/>
+    <w:lsdException w:name="heading 1" w:uiPriority="9" w:qFormat="1"/>
+    <w:lsdException w:name="heading 2" w:semiHidden="1" w:uiPriority="9" w:unhideWhenUsed="1" w:qFormat="1"/>
+    <w:lsdException w:name="heading 3" w:semiHidden="1" w:uiPriority="9" w:unhideWhenUsed="1" w:qFormat="1"/>
+    <w:lsdException w:name="heading 4" w:semiHidden="1" w:uiPriority="9" w:unhideWhenUsed="1" w:qFormat="1"/>
+    <w:lsdException w:name="heading 5" w:semiHidden="1" w:uiPriority="9" w:unhideWhenUsed="1" w:qFormat="1"/>
+    <w:lsdException w:name="heading 6" w:semiHidden="1" w:uiPriority="9" w:unhideWhenUsed="1" w:qFormat="1"/>
+    <w:lsdException w:name="heading 7" w:semiHidden="1" w:uiPriority="9" w:unhideWhenUsed="1" w:qFormat="1"/>
+    <w:lsdException w:name="heading 8" w:semiHidden="1" w:uiPriority="9" w:unhideWhenUsed="1" w:qFormat="1"/>
+    <w:lsdException w:name="heading 9" w:semiHidden="1" w:uiPriority="9" w:unhideWhenUsed="1" w:qFormat="1"/>
+    <w:lsdException w:name="index 1" w:semiHidden="1" w:unhideWhenUsed="1"/>
+    <w:lsdException w:name="index 2" w:semiHidden="1" w:unhideWhenUsed="1"/>
+    <w:lsdException w:name="index 3" w:semiHidden="1" w:unhideWhenUsed="1"/>
+    <w:lsdException w:name="index 4" w:semiHidden="1" w:unhideWhenUsed="1"/>
+    <w:lsdException w:name="index 5" w:semiHidden="1" w:unhideWhenUsed="1"/>
+    <w:lsdException w:name="index 6" w:semiHidden="1" w:unhideWhenUsed="1"/>
+    <w:lsdException w:name="index 7" w:semiHidden="1" w:unhideWhenUsed="1"/>
+    <w:lsdException w:name="index 8" w:semiHidden="1" w:unhideWhenUsed="1"/>
+    <w:lsdException w:name="index 9" w:semiHidden="1" w:unhideWhenUsed="1"/>
+    <w:lsdException w:name="toc 1" w:semiHidden="1" w:uiPriority="39" w:unhideWhenUsed="1"/>
+    <w:lsdException w:name="toc 2" w:semiHidden="1" w:uiPriority="39" w:unhideWhenUsed="1"/>
+    <w:lsdException w:name="toc 3" w:semiHidden="1" w:uiPriority="39" w:unhideWhenUsed="1"/>
+    <w:lsdException w:name="toc 4" w:semiHidden="1" w:uiPriority="39" w:unhideWhenUsed="1"/>
+    <w:lsdException w:name="toc 5" w:semiHidden="1" w:uiPriority="39" w:unhideWhenUsed="1"/>
+    <w:lsdException w:name="toc 6" w:semiHidden="1" w:uiPriority="39" w:unhideWhenUsed="1"/>
+    <w:lsdException w:name="toc 7" w:semiHidden="1" w:uiPriority="39" w:unhideWhenUsed="1"/>
+    <w:lsdException w:name="toc 8" w:semiHidden="1" w:uiPriority="39" w:unhideWhenUsed="1"/>
+    <w:lsdException w:name="toc 9" w:semiHidden="1" w:uiPriority="39" w:unhideWhenUsed="1"/>
+    <w:lsdException w:name="Normal Indent" w:semiHidden="1" w:unhideWhenUsed="1"/>
+    <w:lsdException w:name="footnote text" w:semiHidden="1" w:unhideWhenUsed="1"/>
+    <w:lsdException w:name="annotation text" w:semiHidden="1" w:unhideWhenUsed="1"/>
+    <w:lsdException w:name="header" w:semiHidden="1" w:unhideWhenUsed="1"/>
+    <w:lsdException w:name="footer" w:semiHidden="1" w:unhideWhenUsed="1"/>
+    <w:lsdException w:name="index heading" w:semiHidden="1" w:unhideWhenUsed="1"/>
+    <w:lsdException w:name="caption" w:semiHidden="1" w:uiPriority="35" w:unhideWhenUsed="1" w:qFormat="1"/>
+    <w:lsdException w:name="table of figures" w:semiHidden="1" w:unhideWhenUsed="1"/>
+    <w:lsdException w:name="envelope address" w:semiHidden="1" w:unhideWhenUsed="1"/>
+    <w:lsdException w:name="envelope return" w:semiHidden="1" w:unhideWhenUsed="1"/>
+    <w:lsdException w:name="footnote reference" w:semiHidden="1" w:unhideWhenUsed="1"/>
+    <w:lsdException w:name="annotation reference" w:semiHidden="1" w:unhideWhenUsed="1"/>
+    <w:lsdException w:name="line number" w:semiHidden="1" w:unhideWhenUsed="1"/>
+    <w:lsdException w:name="page number" w:semiHidden="1" w:unhideWhenUsed="1"/>
+    <w:lsdException w:name="endnote reference" w:semiHidden="1" w:unhideWhenUsed="1"/>
+    <w:lsdException w:name="endnote text" w:semiHidden="1" w:unhideWhenUsed="1"/>
+    <w:lsdException w:name="table of authorities" w:semiHidden="1" w:unhideWhenUsed="1"/>
+    <w:lsdException w:name="macro" w:semiHidden="1" w:unhideWhenUsed="1"/>
+    <w:lsdException w:name="toa heading" w:semiHidden="1" w:unhideWhenUsed="1"/>
+    <w:lsdException w:name="List" w:semiHidden="1" w:unhideWhenUsed="1"/>
+    <w:lsdException w:name="List Bullet" w:semiHidden="1" w:unhideWhenUsed="1"/>
+    <w:lsdException w:name="List Number" w:semiHidden="1" w:unhideWhenUsed="1"/>
+    <w:lsdException w:name="List 2" w:semiHidden="1" w:unhideWhenUsed="1"/>
+    <w:lsdException w:name="List 3" w:semiHidden="1" w:unhideWhenUsed="1"/>
+    <w:lsdException w:name="List 4" w:semiHidden="1" w:unhideWhenUsed="1"/>
+    <w:lsdException w:name="List 5" w:semiHidden="1" w:unhideWhenUsed="1"/>
+    <w:lsdException w:name="List Bullet 2" w:semiHidden="1" w:unhideWhenUsed="1"/>
+    <w:lsdException w:name="List Bullet 3" w:semiHidden="1" w:unhideWhenUsed="1"/>
+    <w:lsdException w:name="List Bullet 4" w:semiHidden="1" w:unhideWhenUsed="1"/>
+    <w:lsdException w:name="List Bullet 5" w:semiHidden="1" w:unhideWhenUsed="1"/>
+    <w:lsdException w:name="List Number 2" w:semiHidden="1" w:unhideWhenUsed="1"/>
+    <w:lsdException w:name="List Number 3" w:semiHidden="1" w:unhideWhenUsed="1"/>
+    <w:lsdException w:name="List Number 4" w:semiHidden="1" w:unhideWhenUsed="1"/>
+    <w:lsdException w:name="List Number 5" w:semiHidden="1" w:unhideWhenUsed="1"/>
+    <w:lsdException w:name="Title" w:uiPriority="10" w:qFormat="1"/>
+    <w:lsdException w:name="Closing" w:semiHidden="1" w:unhideWhenUsed="1"/>
+    <w:lsdException w:name="Signature" w:semiHidden="1" w:unhideWhenUsed="1"/>
+    <w:lsdException w:name="Default Paragraph Font" w:semiHidden="1" w:uiPriority="1" w:unhideWhenUsed="1"/>
+    <w:lsdException w:name="Body Text" w:semiHidden="1" w:unhideWhenUsed="1"/>
+    <w:lsdException w:name="Body Text Indent" w:semiHidden="1" w:unhideWhenUsed="1"/>
+    <w:lsdException w:name="List Continue" w:semiHidden="1" w:unhideWhenUsed="1"/>
+    <w:lsdException w:name="List Continue 2" w:semiHidden="1" w:unhideWhenUsed="1"/>
+    <w:lsdException w:name="List Continue 3" w:semiHidden="1" w:unhideWhenUsed="1"/>
+    <w:lsdException w:name="List Continue 4" w:semiHidden="1" w:unhideWhenUsed="1"/>
+    <w:lsdException w:name="List Continue 5" w:semiHidden="1" w:unhideWhenUsed="1"/>
+    <w:lsdException w:name="Message Header" w:semiHidden="1" w:unhideWhenUsed="1"/>
+    <w:lsdException w:name="Subtitle" w:uiPriority="11" w:qFormat="1"/>
+    <w:lsdException w:name="Salutation" w:semiHidden="1" w:unhideWhenUsed="1"/>
+    <w:lsdException w:name="Date" w:semiHidden="1" w:unhideWhenUsed="1"/>
+    <w:lsdException w:name="Body Text First Indent" w:semiHidden="1" w:unhideWhenUsed="1"/>
+    <w:lsdException w:name="Body Text First Indent 2" w:semiHidden="1" w:unhideWhenUsed="1"/>
+    <w:lsdException w:name="Note Heading" w:semiHidden="1" w:unhideWhenUsed="1"/>
+    <w:lsdException w:name="Body Text 2" w:semiHidden="1" w:unhideWhenUsed="1"/>
+    <w:lsdException w:name="Body Text 3" w:semiHidden="1" w:unhideWhenUsed="1"/>
+    <w:lsdException w:name="Body Text Indent 2" w:semiHidden="1" w:unhideWhenUsed="1"/>
+    <w:lsdException w:name="Body Text Indent 3" w:semiHidden="1" w:unhideWhenUsed="1"/>
+    <w:lsdException w:name="Block Text" w:semiHidden="1" w:unhideWhenUsed="1"/>
+    <w:lsdException w:name="Hyperlink" w:semiHidden="1" w:unhideWhenUsed="1"/>
+    <w:lsdException w:name="FollowedHyperlink" w:semiHidden="1" w:unhideWhenUsed="1"/>
+    <w:lsdException w:name="Strong" w:uiPriority="22" w:qFormat="1"/>
+    <w:lsdException w:name="Emphasis" w:uiPriority="20" w:qFormat="1"/>
+    <w:lsdException w:name="Document Map" w:semiHidden="1" w:unhideWhenUsed="1"/>
+    <w:lsdException w:name="Plain Text" w:semiHidden="1" w:unhideWhenUsed="1"/>
+    <w:lsdException w:name="E-mail Signature" w:semiHidden="1" w:unhideWhenUsed="1"/>
+    <w:lsdException w:name="HTML Top of Form" w:semiHidden="1" w:unhideWhenUsed="1"/>
+    <w:lsdException w:name="HTML Bottom of Form" w:semiHidden="1" w:unhideWhenUsed="1"/>
+    <w:lsdException w:name="Normal (Web)" w:semiHidden="1" w:unhideWhenUsed="1"/>
+    <w:lsdException w:name="HTML Acronym" w:semiHidden="1" w:unhideWhenUsed="1"/>
+    <w:lsdException w:name="HTML Address" w:semiHidden="1" w:unhideWhenUsed="1"/>
+    <w:lsdException w:name="HTML Cite" w:semiHidden="1" w:unhideWhenUsed="1"/>
+    <w:lsdException w:name="HTML Code" w:semiHidden="1" w:unhideWhenUsed="1"/>
+    <w:lsdException w:name="HTML Definition" w:semiHidden="1" w:unhideWhenUsed="1"/>
+    <w:lsdException w:name="HTML Keyboard" w:semiHidden="1" w:unhideWhenUsed="1"/>
+    <w:lsdException w:name="HTML Preformatted" w:semiHidden="1" w:unhideWhenUsed="1"/>
+    <w:lsdException w:name="HTML Sample" w:semiHidden="1" w:unhideWhenUsed="1"/>
+    <w:lsdException w:name="HTML Typewriter" w:semiHidden="1" w:unhideWhenUsed="1"/>
+    <w:lsdException w:name="HTML Variable" w:semiHidden="1" w:unhideWhenUsed="1"/>
+    <w:lsdException w:name="Normal Table" w:semiHidden="1" w:unhideWhenUsed="1"/>
+    <w:lsdException w:name="annotation subject" w:semiHidden="1" w:unhideWhenUsed="1"/>
+    <w:lsdException w:name="No List" w:semiHidden="1" w:unhideWhenUsed="1"/>
+    <w:lsdException w:name="Outline List 1" w:semiHidden="1" w:unhideWhenUsed="1"/>
+    <w:lsdException w:name="Outline List 2" w:semiHidden="1" w:unhideWhenUsed="1"/>
+    <w:lsdException w:name="Outline List 3" w:semiHidden="1" w:unhideWhenUsed="1"/>
+    <w:lsdException w:name="Table Simple 1" w:semiHidden="1" w:unhideWhenUsed="1"/>
+    <w:lsdException w:name="Table Simple 2" w:semiHidden="1" w:unhideWhenUsed="1"/>
+    <w:lsdException w:name="Table Simple 3" w:semiHidden="1" w:unhideWhenUsed="1"/>
+    <w:lsdException w:name="Table Classic 1" w:semiHidden="1" w:unhideWhenUsed="1"/>
+    <w:lsdException w:name="Table Classic 2" w:semiHidden="1" w:unhideWhenUsed="1"/>
+    <w:lsdException w:name="Table Classic 3" w:semiHidden="1" w:unhideWhenUsed="1"/>
+    <w:lsdException w:name="Table Classic 4" w:semiHidden="1" w:unhideWhenUsed="1"/>
+    <w:lsdException w:name="Table Colorful 1" w:semiHidden="1" w:unhideWhenUsed="1"/>
+    <w:lsdException w:name="Table Colorful 2" w:semiHidden="1" w:unhideWhenUsed="1"/>
+    <w:lsdException w:name="Table Colorful 3" w:semiHidden="1" w:unhideWhenUsed="1"/>
+    <w:lsdException w:name="Table Columns 1" w:semiHidden="1" w:unhideWhenUsed="1"/>
+    <w:lsdException w:name="Table Columns 2" w:semiHidden="1" w:unhideWhenUsed="1"/>
+    <w:lsdException w:name="Table Columns 3" w:semiHidden="1" w:unhideWhenUsed="1"/>
+    <w:lsdException w:name="Table Columns 4" w:semiHidden="1" w:unhideWhenUsed="1"/>
+    <w:lsdException w:name="Table Columns 5" w:semiHidden="1" w:unhideWhenUsed="1"/>
+    <w:lsdException w:name="Table Grid 1" w:semiHidden="1" w:unhideWhenUsed="1"/>
+    <w:lsdException w:name="Table Grid 2" w:semiHidden="1" w:unhideWhenUsed="1"/>
+    <w:lsdException w:name="Table Grid 3" w:semiHidden="1" w:unhideWhenUsed="1"/>
+    <w:lsdException w:name="Table Grid 4" w:semiHidden="1" w:unhideWhenUsed="1"/>
+    <w:lsdException w:name="Table Grid 5" w:semiHidden="1" w:unhideWhenUsed="1"/>
+    <w:lsdException w:name="Table Grid 6" w:semiHidden="1" w:unhideWhenUsed="1"/>
+    <w:lsdException w:name="Table Grid 7" w:semiHidden="1" w:unhideWhenUsed="1"/>
+    <w:lsdException w:name="Table Grid 8" w:semiHidden="1" w:unhideWhenUsed="1"/>
+    <w:lsdException w:name="Table List 1" w:semiHidden="1" w:unhideWhenUsed="1"/>
+    <w:lsdException w:name="Table List 2" w:semiHidden="1" w:unhideWhenUsed="1"/>
+    <w:lsdException w:name="Table List 3" w:semiHidden="1" w:unhideWhenUsed="1"/>
+    <w:lsdException w:name="Table List 4" w:semiHidden="1" w:unhideWhenUsed="1"/>
+    <w:lsdException w:name="Table List 5" w:semiHidden="1" w:unhideWhenUsed="1"/>
+    <w:lsdException w:name="Table List 6" w:semiHidden="1" w:unhideWhenUsed="1"/>
+    <w:lsdException w:name="Table List 7" w:semiHidden="1" w:unhideWhenUsed="1"/>
+    <w:lsdException w:name="Table List 8" w:semiHidden="1" w:unhideWhenUsed="1"/>
+    <w:lsdException w:name="Table 3D effects 1" w:semiHidden="1" w:unhideWhenUsed="1"/>
+    <w:lsdException w:name="Table 3D effects 2" w:semiHidden="1" w:unhideWhenUsed="1"/>
+    <w:lsdException w:name="Table 3D effects 3" w:semiHidden="1" w:unhideWhenUsed="1"/>
+    <w:lsdException w:name="Table Contemporary" w:semiHidden="1" w:unhideWhenUsed="1"/>
+    <w:lsdException w:name="Table Elegant" w:semiHidden="1" w:unhideWhenUsed="1"/>
+    <w:lsdException w:name="Table Professional" w:semiHidden="1" w:unhideWhenUsed="1"/>
+    <w:lsdException w:name="Table Subtle 1" w:semiHidden="1" w:unhideWhenUsed="1"/>
+    <w:lsdException w:name="Table Subtle 2" w:semiHidden="1" w:unhideWhenUsed="1"/>
+    <w:lsdException w:name="Table Web 1" w:semiHidden="1" w:unhideWhenUsed="1"/>
+    <w:lsdException w:name="Table Web 2" w:semiHidden="1" w:unhideWhenUsed="1"/>
+    <w:lsdException w:name="Table Web 3" w:semiHidden="1" w:unhideWhenUsed="1"/>
+    <w:lsdException w:name="Balloon Text" w:semiHidden="1" w:unhideWhenUsed="1"/>
+    <w:lsdException w:name="Table Grid" w:uiPriority="39"/>
+    <w:lsdException w:name="Table Theme" w:semiHidden="1" w:unhideWhenUsed="1"/>
+    <w:lsdException w:name="Placeholder Text" w:semiHidden="1"/>
+    <w:lsdException w:name="No Spacing" w:uiPriority="1" w:qFormat="1"/>
+    <w:lsdException w:name="Light Shading" w:uiPriority="60"/>
+    <w:lsdException w:name="Light List" w:uiPriority="61"/>
+    <w:lsdException w:name="Light Grid" w:uiPriority="62"/>
+    <w:lsdException w:name="Medium Shading 1" w:uiPriority="63"/>
+    <w:lsdException w:name="Medium Shading 2" w:uiPriority="64"/>
+    <w:lsdException w:name="Medium List 1" w:uiPriority="65"/>
+    <w:lsdException w:name="Medium List 2" w:uiPriority="66"/>
+    <w:lsdException w:name="Medium Grid 1" w:uiPriority="67"/>
+    <w:lsdException w:name="Medium Grid 2" w:uiPriority="68"/>
+    <w:lsdException w:name="Medium Grid 3" w:uiPriority="69"/>
+    <w:lsdException w:name="Dark List" w:uiPriority="70"/>
+    <w:lsdException w:name="Colorful Shading" w:uiPriority="71"/>
+    <w:lsdException w:name="Colorful List" w:uiPriority="72"/>
+    <w:lsdException w:name="Colorful Grid" w:uiPriority="73"/>
+    <w:lsdException w:name="Light Shading Accent 1" w:uiPriority="60"/>
+    <w:lsdException w:name="Light List Accent 1" w:uiPriority="61"/>
+    <w:lsdException w:name="Light Grid Accent 1" w:uiPriority="62"/>
+    <w:lsdException w:name="Medium Shading 1 Accent 1" w:uiPriority="63"/>
+    <w:lsdException w:name="Medium Shading 2 Accent 1" w:uiPriority="64"/>
+    <w:lsdException w:name="Medium List 1 Accent 1" w:uiPriority="65"/>
+    <w:lsdException w:name="Revision" w:semiHidden="1"/>
+    <w:lsdException w:name="List Paragraph" w:uiPriority="34" w:qFormat="1"/>
+    <w:lsdException w:name="Quote" w:uiPriority="29" w:qFormat="1"/>
+    <w:lsdException w:name="Intense Quote" w:uiPriority="30" w:qFormat="1"/>
+    <w:lsdException w:name="Medium List 2 Accent 1" w:uiPriority="66"/>
+    <w:lsdException w:name="Medium Grid 1 Accent 1" w:uiPriority="67"/>
+    <w:lsdException w:name="Medium Grid 2 Accent 1" w:uiPriority="68"/>
+    <w:lsdException w:name="Medium Grid 3 Accent 1" w:uiPriority="69"/>
+    <w:lsdException w:name="Dark List Accent 1" w:uiPriority="70"/>
+    <w:lsdException w:name="Colorful Shading Accent 1" w:uiPriority="71"/>
+    <w:lsdException w:name="Colorful List Accent 1" w:uiPriority="72"/>
+    <w:lsdException w:name="Colorful Grid Accent 1" w:uiPriority="73"/>
+    <w:lsdException w:name="Light Shading Accent 2" w:uiPriority="60"/>
+    <w:lsdException w:name="Light List Accent 2" w:uiPriority="61"/>
+    <w:lsdException w:name="Light Grid Accent 2" w:uiPriority="62"/>
+    <w:lsdException w:name="Medium Shading 1 Accent 2" w:uiPriority="63"/>
+    <w:lsdException w:name="Medium Shading 2 Accent 2" w:uiPriority="64"/>
+    <w:lsdException w:name="Medium List 1 Accent 2" w:uiPriority="65"/>
+    <w:lsdException w:name="Medium List 2 Accent 2" w:uiPriority="66"/>
+    <w:lsdException w:name="Medium Grid 1 Accent 2" w:uiPriority="67"/>
+    <w:lsdException w:name="Medium Grid 2 Accent 2" w:uiPriority="68"/>
+    <w:lsdException w:name="Medium Grid 3 Accent 2" w:uiPriority="69"/>
+    <w:lsdException w:name="Dark List Accent 2" w:uiPriority="70"/>
+    <w:lsdException w:name="Colorful Shading Accent 2" w:uiPriority="71"/>
+    <w:lsdException w:name="Colorful List Accent 2" w:uiPriority="72"/>
+    <w:lsdException w:name="Colorful Grid Accent 2" w:uiPriority="73"/>
+    <w:lsdException w:name="Light Shading Accent 3" w:uiPriority="60"/>
+    <w:lsdException w:name="Light List Accent 3" w:uiPriority="61"/>
+    <w:lsdException w:name="Light Grid Accent 3" w:uiPriority="62"/>
+    <w:lsdException w:name="Medium Shading 1 Accent 3" w:uiPriority="63"/>
+    <w:lsdException w:name="Medium Shading 2 Accent 3" w:uiPriority="64"/>
+    <w:lsdException w:name="Medium List 1 Accent 3" w:uiPriority="65"/>
+    <w:lsdException w:name="Medium List 2 Accent 3" w:uiPriority="66"/>
+    <w:lsdException w:name="Medium Grid 1 Accent 3" w:uiPriority="67"/>
+    <w:lsdException w:name="Medium Grid 2 Accent 3" w:uiPriority="68"/>
+    <w:lsdException w:name="Medium Grid 3 Accent 3" w:uiPriority="69"/>
+    <w:lsdException w:name="Dark List Accent 3" w:uiPriority="70"/>
+    <w:lsdException w:name="Colorful Shading Accent 3" w:uiPriority="71"/>
+    <w:lsdException w:name="Colorful List Accent 3" w:uiPriority="72"/>
+    <w:lsdException w:name="Colorful Grid Accent 3" w:uiPriority="73"/>
+    <w:lsdException w:name="Light Shading Accent 4" w:uiPriority="60"/>
+    <w:lsdException w:name="Light List Accent 4" w:uiPriority="61"/>
+    <w:lsdException w:name="Light Grid Accent 4" w:uiPriority="62"/>
+    <w:lsdException w:name="Medium Shading 1 Accent 4" w:uiPriority="63"/>
+    <w:lsdException w:name="Medium Shading 2 Accent 4" w:uiPriority="64"/>
+    <w:lsdException w:name="Medium List 1 Accent 4" w:uiPriority="65"/>
+    <w:lsdException w:name="Medium List 2 Accent 4" w:uiPriority="66"/>
+    <w:lsdException w:name="Medium Grid 1 Accent 4" w:uiPriority="67"/>
+    <w:lsdException w:name="Medium Grid 2 Accent 4" w:uiPriority="68"/>
+    <w:lsdException w:name="Medium Grid 3 Accent 4" w:uiPriority="69"/>
+    <w:lsdException w:name="Dark List Accent 4" w:uiPriority="70"/>
+    <w:lsdException w:name="Colorful Shading Accent 4" w:uiPriority="71"/>
+    <w:lsdException w:name="Colorful List Accent 4" w:uiPriority="72"/>
+    <w:lsdException w:name="Colorful Grid Accent 4" w:uiPriority="73"/>
+    <w:lsdException w:name="Light Shading Accent 5" w:uiPriority="60"/>
+    <w:lsdException w:name="Light List Accent 5" w:uiPriority="61"/>
+    <w:lsdException w:name="Light Grid Accent 5" w:uiPriority="62"/>
+    <w:lsdException w:name="Medium Shading 1 Accent 5" w:uiPriority="63"/>
+    <w:lsdException w:name="Medium Shading 2 Accent 5" w:uiPriority="64"/>
+    <w:lsdException w:name="Medium List 1 Accent 5" w:uiPriority="65"/>
+    <w:lsdException w:name="Medium List 2 Accent 5" w:uiPriority="66"/>
+    <w:lsdException w:name="Medium Grid 1 Accent 5" w:uiPriority="67"/>
+    <w:lsdException w:name="Medium Grid 2 Accent 5" w:uiPriority="68"/>
+    <w:lsdException w:name="Medium Grid 3 Accent 5" w:uiPriority="69"/>
+    <w:lsdException w:name="Dark List Accent 5" w:uiPriority="70"/>
+    <w:lsdException w:name="Colorful Shading Accent 5" w:uiPriority="71"/>
+    <w:lsdException w:name="Colorful List Accent 5" w:uiPriority="72"/>
+    <w:lsdException w:name="Colorful Grid Accent 5" w:uiPriority="73"/>
+    <w:lsdException w:name="Light Shading Accent 6" w:uiPriority="60"/>
+    <w:lsdException w:name="Light List Accent 6" w:uiPriority="61"/>
+    <w:lsdException w:name="Light Grid Accent 6" w:uiPriority="62"/>
+    <w:lsdException w:name="Medium Shading 1 Accent 6" w:uiPriority="63"/>
+    <w:lsdException w:name="Medium Shading 2 Accent 6" w:uiPriority="64"/>
+    <w:lsdException w:name="Medium List 1 Accent 6" w:uiPriority="65"/>
+    <w:lsdException w:name="Medium List 2 Accent 6" w:uiPriority="66"/>
+    <w:lsdException w:name="Medium Grid 1 Accent 6" w:uiPriority="67"/>
+    <w:lsdException w:name="Medium Grid 2 Accent 6" w:uiPriority="68"/>
+    <w:lsdException w:name="Medium Grid 3 Accent 6" w:uiPriority="69"/>
+    <w:lsdException w:name="Dark List Accent 6" w:uiPriority="70"/>
+    <w:lsdException w:name="Colorful Shading Accent 6" w:uiPriority="71"/>
+    <w:lsdException w:name="Colorful List Accent 6" w:uiPriority="72"/>
+    <w:lsdException w:name="Colorful Grid Accent 6" w:uiPriority="73"/>
+    <w:lsdException w:name="Subtle Emphasis" w:uiPriority="19" w:qFormat="1"/>
+    <w:lsdException w:name="Intense Emphasis" w:uiPriority="21" w:qFormat="1"/>
+    <w:lsdException w:name="Subtle Reference" w:uiPriority="31" w:qFormat="1"/>
+    <w:lsdException w:name="Intense Reference" w:uiPriority="32" w:qFormat="1"/>
+    <w:lsdException w:name="Book Title" w:uiPriority="33" w:qFormat="1"/>
+    <w:lsdException w:name="Bibliography" w:semiHidden="1" w:uiPriority="37" w:unhideWhenUsed="1"/>
+    <w:lsdException w:name="TOC Heading" w:semiHidden="1" w:uiPriority="39" w:unhideWhenUsed="1" w:qFormat="1"/>
+    <w:lsdException w:name="Grid Table 4" w:uiPriority="49"/>
+    <w:lsdException w:name="Grid Table 5 Dark" w:uiPriority="50"/>
+    <w:lsdException w:name="Grid Table 6 Colorful" w:uiPriority="51"/>
+    <w:lsdException w:name="Grid Table 7 Colorful" w:uiPriority="52"/>
+    <w:lsdException w:name="Grid Table 1 Light Accent 1" w:uiPriority="46"/>
+    <w:lsdException w:name="Grid Table 2 Accent 1" w:uiPriority="47"/>
+    <w:lsdException w:name="Grid Table 3 Accent 1" w:uiPriority="48"/>
+    <w:lsdException w:name="Grid Table 4 Accent 1" w:uiPriority="49"/>
+    <w:lsdException w:name="Grid Table 5 Dark Accent 1" w:uiPriority="50"/>
+    <w:lsdException w:name="Grid Table 6 Colorful Accent 1" w:uiPriority="51"/>
+    <w:lsdException w:name="Grid Table 7 Colorful Accent 1" w:uiPriority="52"/>
+    <w:lsdException w:name="Grid Table 1 Light Accent 2" w:uiPriority="46"/>
+    <w:lsdException w:name="Grid Table 2 Accent 2" w:uiPriority="47"/>
+    <w:lsdException w:name="Grid Table 3 Accent 2" w:uiPriority="48"/>
+    <w:lsdException w:name="Grid Table 4 Accent 2" w:uiPriority="49"/>
+    <w:lsdException w:name="Grid Table 5 Dark Accent 2" w:uiPriority="50"/>
+    <w:lsdException w:name="Grid Table 6 Colorful Accent 2" w:uiPriority="51"/>
+    <w:lsdException w:name="Grid Table 7 Colorful Accent 2" w:uiPriority="52"/>
+    <w:lsdException w:name="Grid Table 1 Light Accent 3" w:uiPriority="46"/>
+    <w:lsdException w:name="Grid Table 2 Accent 3" w:uiPriority="47"/>
+    <w:lsdException w:name="Grid Table 3 Accent 3" w:uiPriority="48"/>
+    <w:lsdException w:name="Grid Table 4 Accent 3" w:uiPriority="49"/>
+    <w:lsdException w:name="Grid Table 5 Dark Accent 3" w:uiPriority="50"/>
+    <w:lsdException w:name="Grid Table 6 Colorful Accent 3" w:uiPriority="51"/>
+    <w:lsdException w:name="Grid Table 7 Colorful Accent 3" w:uiPriority="52"/>
+    <w:lsdException w:name="Grid Table 1 Light Accent 4" w:uiPriority="46"/>
+    <w:lsdException w:name="Grid Table 2 Accent 4" w:uiPriority="47"/>
+    <w:lsdException w:name="Grid Table 3 Accent 4" w:uiPriority="48"/>
+    <w:lsdException w:name="Grid Table 4 Accent 4" w:uiPriority="49"/>
+    <w:lsdException w:name="Grid Table 5 Dark Accent 4" w:uiPriority="50"/>
+    <w:lsdException w:name="Grid Table 6 Colorful Accent 4" w:uiPriority="51"/>
+    <w:lsdException w:name="Grid Table 7 Colorful Accent 4" w:uiPriority="52"/>
+    <w:lsdException w:name="Grid Table 1 Light Accent 5" w:uiPriority="46"/>
+    <w:lsdException w:name="Grid Table 2 Accent 5" w:uiPriority="47"/>
+    <w:lsdException w:name="Grid Table 3 Accent 5" w:uiPriority="48"/>
+    <w:lsdException w:name="Grid Table 4 Accent 5" w:uiPriority="49"/>
+    <w:lsdException w:name="Grid Table 5 Dark Accent 5" w:uiPriority="50"/>
+    <w:lsdException w:name="Grid Table 6 Colorful Accent 5" w:uiPriority="51"/>
+    <w:lsdException w:name="Grid Table 7 Colorful Accent 5" w:uiPriority="52"/>
+    <w:lsdException w:name="Grid Table 1 Light Accent 6" w:uiPriority="46"/>
+    <w:lsdException w:name="Grid Table 2 Accent 6" w:uiPriority="47"/>
+    <w:lsdException w:name="Grid Table 3 Accent 6" w:uiPriority="48"/>
+    <w:lsdException w:name="Grid Table 4 Accent 6" w:uiPriority="49"/>
+    <w:lsdException w:name="Grid Table 5 Dark Accent 6" w:uiPriority="50"/>
+    <w:lsdException w:name="Grid Table 6 Colorful Accent 6" w:uiPriority="51"/>
+    <w:lsdException w:name="Grid Table 7 Colorful Accent 6" w:uiPriority="52"/>
+    <w:lsdException w:name="List Table 1 Light" w:uiPriority="46"/>
+    <w:lsdException w:name="List Table 2" w:uiPriority="47"/>
+    <w:lsdException w:name="List Table 3" w:uiPriority="48"/>
+    <w:lsdException w:name="List Table 4" w:uiPriority="49"/>
+    <w:lsdException w:name="List Table 5 Dark" w:uiPriority="50"/>
+    <w:lsdException w:name="List Table 6 Colorful" w:uiPriority="51"/>
+    <w:lsdException w:name="List Table 7 Colorful" w:uiPriority="52"/>
+    <w:lsdException w:name="List Table 1 Light Accent 1" w:uiPriority="46"/>
+    <w:lsdException w:name="List Table 2 Accent 1" w:uiPriority="47"/>
+    <w:lsdException w:name="List Table 3 Accent 1" w:uiPriority="48"/>
+    <w:lsdException w:name="List Table 4 Accent 1" w:uiPriority="49"/>
+    <w:lsdException w:name="List Table 5 Dark Accent 1" w:uiPriority="50"/>
+    <w:lsdException w:name="List Table 6 Colorful Accent 1" w:uiPriority="51"/>
+    <w:lsdException w:name="List Table 7 Colorful Accent 1" w:uiPriority="52"/>
+    <w:lsdException w:name="List Table 1 Light Accent 2" w:uiPriority="46"/>
+    <w:lsdException w:name="List Table 2 Accent 2" w:uiPriority="47"/>
+    <w:lsdException w:name="List Table 3 Accent 2" w:uiPriority="48"/>
+    <w:lsdException w:name="List Table 4 Accent 2" w:uiPriority="49"/>
+    <w:lsdException w:name="List Table 5 Dark Accent 2" w:uiPriority="50"/>
+    <w:lsdException w:name="List Table 6 Colorful Accent 2" w:uiPriority="51"/>
+    <w:lsdException w:name="List Table 7 Colorful Accent 2" w:uiPriority="52"/>
+    <w:lsdException w:name="List Table 1 Light Accent 3" w:uiPriority="46"/>
+    <w:lsdException w:name="List Table 2 Accent 3" w:uiPriority="47"/>
+    <w:lsdException w:name="List Table 3 Accent 3" w:uiPriority="48"/>
+    <w:lsdException w:name="List Table 4 Accent 3" w:uiPriority="49"/>
+    <w:lsdException w:name="List Table 5 Dark Accent 3" w:uiPriority="50"/>
+    <w:lsdException w:name="List Table 6 Colorful Accent 3" w:uiPriority="51"/>
+    <w:lsdException w:name="List Table 7 Colorful Accent 3" w:uiPriority="52"/>
+    <w:lsdException w:name="List Table 1 Light Accent 4" w:uiPriority="46"/>
+    <w:lsdException w:name="List Table 2 Accent 4" w:uiPriority="47"/>
+    <w:lsdException w:name="List Table 3 Accent 4" w:uiPriority="48"/>
+    <w:lsdException w:name="List Table 4 Accent 4" w:uiPriority="49"/>
+    <w:lsdException w:name="List Table 5 Dark Accent 4" w:uiPriority="50"/>
+    <w:lsdException w:name="List Table 6 Colorful Accent 4" w:uiPriority="51"/>
+    <w:lsdException w:name="List Table 7 Colorful Accent 4" w:uiPriority="52"/>
+    <w:lsdException w:name="List Table 1 Light Accent 5" w:uiPriority="46"/>
+    <w:lsdException w:name="List Table 2 Accent 5" w:uiPriority="47"/>
+    <w:lsdException w:name="List Table 3 Accent 5" w:uiPriority="48"/>
+    <w:lsdException w:name="List Table 4 Accent 5" w:uiPriority="49"/>
+    <w:lsdException w:name="List Table 5 Dark Accent 5" w:uiPriority="50"/>
+    <w:lsdException w:name="List Table 6 Colorful Accent 5" w:uiPriority="51"/>
+    <w:lsdException w:name="List Table 7 Colorful Accent 5" w:uiPriority="52"/>
+    <w:lsdException w:name="List Table 1 Light Accent 6" w:uiPriority="46"/>
+    <w:lsdException w:name="List Table 2 Accent 6" w:uiPriority="47"/>
+    <w:lsdException w:name="List Table 3 Accent 6" w:uiPriority="48"/>
+    <w:lsdException w:name="List Table 4 Accent 6" w:uiPriority="49"/>
+    <w:lsdException w:name="List Table 5 Dark Accent 6" w:uiPriority="50"/>
+    <w:lsdException w:name="List Table 6 Colorful Accent 6" w:uiPriority="51"/>
+    <w:lsdException w:name="List Table 7 Colorful Accent 6" w:uiPriority="52"/>
   </w:latentStyles>
   <w:style w:type="paragraph" w:default="1" w:styleId="Normal">
     <w:name w:val="Normal"/>
@@ -1682,7 +1844,6 @@
       <w:spacing w:after="0" w:line="240" w:lineRule="auto"/>
     </w:pPr>
     <w:tblPr>
-      <w:tblInd w:w="0" w:type="dxa"/>
       <w:tblBorders>
         <w:top w:val="single" w:sz="4" w:space="0" w:color="auto"/>
         <w:left w:val="single" w:sz="4" w:space="0" w:color="auto"/>
@@ -1691,16 +1852,10 @@
         <w:insideH w:val="single" w:sz="4" w:space="0" w:color="auto"/>
         <w:insideV w:val="single" w:sz="4" w:space="0" w:color="auto"/>
       </w:tblBorders>
-      <w:tblCellMar>
-        <w:top w:w="0" w:type="dxa"/>
-        <w:left w:w="108" w:type="dxa"/>
-        <w:bottom w:w="0" w:type="dxa"/>
-        <w:right w:w="108" w:type="dxa"/>
-      </w:tblCellMar>
     </w:tblPr>
   </w:style>
-  <w:style w:type="table" w:customStyle="1" w:styleId="GridTable4">
-    <w:name w:val="Grid Table 4"/>
+  <w:style w:type="table" w:customStyle="1" w:styleId="GridTable41">
+    <w:name w:val="Grid Table 41"/>
     <w:basedOn w:val="TableNormal"/>
     <w:uiPriority w:val="49"/>
     <w:rsid w:val="009D4024"/>
@@ -1710,7 +1865,6 @@
     <w:tblPr>
       <w:tblStyleRowBandSize w:val="1"/>
       <w:tblStyleColBandSize w:val="1"/>
-      <w:tblInd w:w="0" w:type="dxa"/>
       <w:tblBorders>
         <w:top w:val="single" w:sz="4" w:space="0" w:color="666666" w:themeColor="text1" w:themeTint="99"/>
         <w:left w:val="single" w:sz="4" w:space="0" w:color="666666" w:themeColor="text1" w:themeTint="99"/>
@@ -1719,678 +1873,6 @@
         <w:insideH w:val="single" w:sz="4" w:space="0" w:color="666666" w:themeColor="text1" w:themeTint="99"/>
         <w:insideV w:val="single" w:sz="4" w:space="0" w:color="666666" w:themeColor="text1" w:themeTint="99"/>
       </w:tblBorders>
-      <w:tblCellMar>
-        <w:top w:w="0" w:type="dxa"/>
-        <w:left w:w="108" w:type="dxa"/>
-        <w:bottom w:w="0" w:type="dxa"/>
-        <w:right w:w="108" w:type="dxa"/>
-      </w:tblCellMar>
-    </w:tblPr>
-    <w:tblStylePr w:type="firstRow">
-      <w:rPr>
-        <w:b/>
-        <w:bCs/>
-        <w:color w:val="FFFFFF" w:themeColor="background1"/>
-      </w:rPr>
-      <w:tblPr/>
-      <w:tcPr>
-        <w:tcBorders>
-          <w:top w:val="single" w:sz="4" w:space="0" w:color="000000" w:themeColor="text1"/>
-          <w:left w:val="single" w:sz="4" w:space="0" w:color="000000" w:themeColor="text1"/>
-          <w:bottom w:val="single" w:sz="4" w:space="0" w:color="000000" w:themeColor="text1"/>
-          <w:right w:val="single" w:sz="4" w:space="0" w:color="000000" w:themeColor="text1"/>
-          <w:insideH w:val="nil"/>
-          <w:insideV w:val="nil"/>
-        </w:tcBorders>
-        <w:shd w:val="clear" w:color="auto" w:fill="000000" w:themeFill="text1"/>
-      </w:tcPr>
-    </w:tblStylePr>
-    <w:tblStylePr w:type="lastRow">
-      <w:rPr>
-        <w:b/>
-        <w:bCs/>
-      </w:rPr>
-      <w:tblPr/>
-      <w:tcPr>
-        <w:tcBorders>
-          <w:top w:val="double" w:sz="4" w:space="0" w:color="000000" w:themeColor="text1"/>
-        </w:tcBorders>
-      </w:tcPr>
-    </w:tblStylePr>
-    <w:tblStylePr w:type="firstCol">
-      <w:rPr>
-        <w:b/>
-        <w:bCs/>
-      </w:rPr>
-    </w:tblStylePr>
-    <w:tblStylePr w:type="lastCol">
-      <w:rPr>
-        <w:b/>
-        <w:bCs/>
-      </w:rPr>
-    </w:tblStylePr>
-    <w:tblStylePr w:type="band1Vert">
-      <w:tblPr/>
-      <w:tcPr>
-        <w:shd w:val="clear" w:color="auto" w:fill="CCCCCC" w:themeFill="text1" w:themeFillTint="33"/>
-      </w:tcPr>
-    </w:tblStylePr>
-    <w:tblStylePr w:type="band1Horz">
-      <w:tblPr/>
-      <w:tcPr>
-        <w:shd w:val="clear" w:color="auto" w:fill="CCCCCC" w:themeFill="text1" w:themeFillTint="33"/>
-      </w:tcPr>
-    </w:tblStylePr>
-  </w:style>
-  <w:style w:type="character" w:customStyle="1" w:styleId="Heading1Char">
-    <w:name w:val="Heading 1 Char"/>
-    <w:basedOn w:val="DefaultParagraphFont"/>
-    <w:link w:val="Heading1"/>
-    <w:uiPriority w:val="9"/>
-    <w:rsid w:val="00695FC7"/>
-    <w:rPr>
-      <w:rFonts w:asciiTheme="majorHAnsi" w:eastAsiaTheme="majorEastAsia" w:hAnsiTheme="majorHAnsi" w:cstheme="majorBidi"/>
-      <w:color w:val="2E74B5" w:themeColor="accent1" w:themeShade="BF"/>
-      <w:sz w:val="32"/>
-      <w:szCs w:val="32"/>
-    </w:rPr>
-  </w:style>
-  <w:style w:type="character" w:styleId="FollowedHyperlink">
-    <w:name w:val="FollowedHyperlink"/>
-    <w:basedOn w:val="DefaultParagraphFont"/>
-    <w:uiPriority w:val="99"/>
-    <w:semiHidden/>
-    <w:unhideWhenUsed/>
-    <w:rsid w:val="00297D6D"/>
-    <w:rPr>
-      <w:color w:val="954F72" w:themeColor="followedHyperlink"/>
-      <w:u w:val="single"/>
-    </w:rPr>
-  </w:style>
-  <w:style w:type="paragraph" w:styleId="ListParagraph">
-    <w:name w:val="List Paragraph"/>
-    <w:basedOn w:val="Normal"/>
-    <w:uiPriority w:val="34"/>
-    <w:qFormat/>
-    <w:rsid w:val="007007A0"/>
-    <w:pPr>
-      <w:ind w:left="720"/>
-      <w:contextualSpacing/>
-    </w:pPr>
-  </w:style>
-  <w:style w:type="character" w:styleId="CommentReference">
-    <w:name w:val="annotation reference"/>
-    <w:basedOn w:val="DefaultParagraphFont"/>
-    <w:uiPriority w:val="99"/>
-    <w:semiHidden/>
-    <w:unhideWhenUsed/>
-    <w:rsid w:val="003307F9"/>
-    <w:rPr>
-      <w:sz w:val="16"/>
-      <w:szCs w:val="16"/>
-    </w:rPr>
-  </w:style>
-  <w:style w:type="paragraph" w:styleId="CommentText">
-    <w:name w:val="annotation text"/>
-    <w:basedOn w:val="Normal"/>
-    <w:link w:val="CommentTextChar"/>
-    <w:uiPriority w:val="99"/>
-    <w:semiHidden/>
-    <w:unhideWhenUsed/>
-    <w:rsid w:val="003307F9"/>
-    <w:pPr>
-      <w:spacing w:line="240" w:lineRule="auto"/>
-    </w:pPr>
-    <w:rPr>
-      <w:sz w:val="20"/>
-      <w:szCs w:val="20"/>
-    </w:rPr>
-  </w:style>
-  <w:style w:type="character" w:customStyle="1" w:styleId="CommentTextChar">
-    <w:name w:val="Comment Text Char"/>
-    <w:basedOn w:val="DefaultParagraphFont"/>
-    <w:link w:val="CommentText"/>
-    <w:uiPriority w:val="99"/>
-    <w:semiHidden/>
-    <w:rsid w:val="003307F9"/>
-    <w:rPr>
-      <w:sz w:val="20"/>
-      <w:szCs w:val="20"/>
-    </w:rPr>
-  </w:style>
-  <w:style w:type="paragraph" w:styleId="CommentSubject">
-    <w:name w:val="annotation subject"/>
-    <w:basedOn w:val="CommentText"/>
-    <w:next w:val="CommentText"/>
-    <w:link w:val="CommentSubjectChar"/>
-    <w:uiPriority w:val="99"/>
-    <w:semiHidden/>
-    <w:unhideWhenUsed/>
-    <w:rsid w:val="003307F9"/>
-    <w:rPr>
-      <w:b/>
-      <w:bCs/>
-    </w:rPr>
-  </w:style>
-  <w:style w:type="character" w:customStyle="1" w:styleId="CommentSubjectChar">
-    <w:name w:val="Comment Subject Char"/>
-    <w:basedOn w:val="CommentTextChar"/>
-    <w:link w:val="CommentSubject"/>
-    <w:uiPriority w:val="99"/>
-    <w:semiHidden/>
-    <w:rsid w:val="003307F9"/>
-    <w:rPr>
-      <w:b/>
-      <w:bCs/>
-      <w:sz w:val="20"/>
-      <w:szCs w:val="20"/>
-    </w:rPr>
-  </w:style>
-  <w:style w:type="paragraph" w:styleId="BalloonText">
-    <w:name w:val="Balloon Text"/>
-    <w:basedOn w:val="Normal"/>
-    <w:link w:val="BalloonTextChar"/>
-    <w:uiPriority w:val="99"/>
-    <w:semiHidden/>
-    <w:unhideWhenUsed/>
-    <w:rsid w:val="003307F9"/>
-    <w:pPr>
-      <w:spacing w:after="0" w:line="240" w:lineRule="auto"/>
-    </w:pPr>
-    <w:rPr>
-      <w:rFonts w:ascii="Segoe UI" w:hAnsi="Segoe UI" w:cs="Segoe UI"/>
-      <w:sz w:val="18"/>
-      <w:szCs w:val="18"/>
-    </w:rPr>
-  </w:style>
-  <w:style w:type="character" w:customStyle="1" w:styleId="BalloonTextChar">
-    <w:name w:val="Balloon Text Char"/>
-    <w:basedOn w:val="DefaultParagraphFont"/>
-    <w:link w:val="BalloonText"/>
-    <w:uiPriority w:val="99"/>
-    <w:semiHidden/>
-    <w:rsid w:val="003307F9"/>
-    <w:rPr>
-      <w:rFonts w:ascii="Segoe UI" w:hAnsi="Segoe UI" w:cs="Segoe UI"/>
-      <w:sz w:val="18"/>
-      <w:szCs w:val="18"/>
-    </w:rPr>
-  </w:style>
-  <w:style w:type="paragraph" w:styleId="Header">
-    <w:name w:val="header"/>
-    <w:basedOn w:val="Normal"/>
-    <w:link w:val="HeaderChar"/>
-    <w:uiPriority w:val="99"/>
-    <w:unhideWhenUsed/>
-    <w:rsid w:val="0020147C"/>
-    <w:pPr>
-      <w:tabs>
-        <w:tab w:val="center" w:pos="4320"/>
-        <w:tab w:val="right" w:pos="8640"/>
-      </w:tabs>
-      <w:spacing w:after="0" w:line="240" w:lineRule="auto"/>
-    </w:pPr>
-  </w:style>
-  <w:style w:type="character" w:customStyle="1" w:styleId="HeaderChar">
-    <w:name w:val="Header Char"/>
-    <w:basedOn w:val="DefaultParagraphFont"/>
-    <w:link w:val="Header"/>
-    <w:uiPriority w:val="99"/>
-    <w:rsid w:val="0020147C"/>
-  </w:style>
-  <w:style w:type="paragraph" w:styleId="Footer">
-    <w:name w:val="footer"/>
-    <w:basedOn w:val="Normal"/>
-    <w:link w:val="FooterChar"/>
-    <w:uiPriority w:val="99"/>
-    <w:unhideWhenUsed/>
-    <w:rsid w:val="0020147C"/>
-    <w:pPr>
-      <w:tabs>
-        <w:tab w:val="center" w:pos="4320"/>
-        <w:tab w:val="right" w:pos="8640"/>
-      </w:tabs>
-      <w:spacing w:after="0" w:line="240" w:lineRule="auto"/>
-    </w:pPr>
-  </w:style>
-  <w:style w:type="character" w:customStyle="1" w:styleId="FooterChar">
-    <w:name w:val="Footer Char"/>
-    <w:basedOn w:val="DefaultParagraphFont"/>
-    <w:link w:val="Footer"/>
-    <w:uiPriority w:val="99"/>
-    <w:rsid w:val="0020147C"/>
-  </w:style>
-  <w:style w:type="character" w:customStyle="1" w:styleId="Heading2Char">
-    <w:name w:val="Heading 2 Char"/>
-    <w:basedOn w:val="DefaultParagraphFont"/>
-    <w:link w:val="Heading2"/>
-    <w:uiPriority w:val="9"/>
-    <w:semiHidden/>
-    <w:rsid w:val="00AA024D"/>
-    <w:rPr>
-      <w:rFonts w:asciiTheme="majorHAnsi" w:eastAsiaTheme="majorEastAsia" w:hAnsiTheme="majorHAnsi" w:cstheme="majorBidi"/>
-      <w:b/>
-      <w:bCs/>
-      <w:color w:val="5B9BD5" w:themeColor="accent1"/>
-      <w:sz w:val="26"/>
-      <w:szCs w:val="26"/>
-    </w:rPr>
-  </w:style>
-  <w:style w:type="character" w:customStyle="1" w:styleId="apple-converted-space">
-    <w:name w:val="apple-converted-space"/>
-    <w:basedOn w:val="DefaultParagraphFont"/>
-    <w:rsid w:val="00AA024D"/>
-  </w:style>
-</w:styles>
-</file>
-
-<file path=word/stylesWithEffects.xml><?xml version="1.0" encoding="utf-8"?>
-<w:styles xmlns:wpc="http://schemas.microsoft.com/office/word/2010/wordprocessingCanvas" xmlns:mo="http://schemas.microsoft.com/office/mac/office/2008/main" xmlns:mc="http://schemas.openxmlformats.org/markup-compatibility/2006" xmlns:mv="urn:schemas-microsoft-com:mac:vml" xmlns:o="urn:schemas-microsoft-com:office:office" xmlns:r="http://schemas.openxmlformats.org/officeDocument/2006/relationships" xmlns:m="http://schemas.openxmlformats.org/officeDocument/2006/math" xmlns:v="urn:schemas-microsoft-com:vml" xmlns:wp14="http://schemas.microsoft.com/office/word/2010/wordprocessingDrawing" xmlns:wp="http://schemas.openxmlformats.org/drawingml/2006/wordprocessingDrawing" xmlns:w10="urn:schemas-microsoft-com:office:word" xmlns:w="http://schemas.openxmlformats.org/wordprocessingml/2006/main" xmlns:w14="http://schemas.microsoft.com/office/word/2010/wordml" xmlns:wpg="http://schemas.microsoft.com/office/word/2010/wordprocessingGroup" xmlns:wpi="http://schemas.microsoft.com/office/word/2010/wordprocessingInk" xmlns:wne="http://schemas.microsoft.com/office/word/2006/wordml" xmlns:wps="http://schemas.microsoft.com/office/word/2010/wordprocessingShape" mc:Ignorable="w14 wp14">
-  <w:docDefaults>
-    <w:rPrDefault>
-      <w:rPr>
-        <w:rFonts w:asciiTheme="minorHAnsi" w:eastAsiaTheme="minorHAnsi" w:hAnsiTheme="minorHAnsi" w:cstheme="minorBidi"/>
-        <w:sz w:val="22"/>
-        <w:szCs w:val="22"/>
-        <w:lang w:val="en-US" w:eastAsia="en-US" w:bidi="ar-SA"/>
-      </w:rPr>
-    </w:rPrDefault>
-    <w:pPrDefault>
-      <w:pPr>
-        <w:spacing w:after="160" w:line="259" w:lineRule="auto"/>
-      </w:pPr>
-    </w:pPrDefault>
-  </w:docDefaults>
-  <w:latentStyles w:defLockedState="0" w:defUIPriority="99" w:defSemiHidden="1" w:defUnhideWhenUsed="1" w:defQFormat="0" w:count="276">
-    <w:lsdException w:name="Normal" w:semiHidden="0" w:uiPriority="0" w:unhideWhenUsed="0" w:qFormat="1"/>
-    <w:lsdException w:name="heading 1" w:semiHidden="0" w:uiPriority="9" w:unhideWhenUsed="0" w:qFormat="1"/>
-    <w:lsdException w:name="heading 2" w:uiPriority="9" w:qFormat="1"/>
-    <w:lsdException w:name="heading 3" w:uiPriority="9" w:qFormat="1"/>
-    <w:lsdException w:name="heading 4" w:uiPriority="9" w:qFormat="1"/>
-    <w:lsdException w:name="heading 5" w:uiPriority="9" w:qFormat="1"/>
-    <w:lsdException w:name="heading 6" w:uiPriority="9" w:qFormat="1"/>
-    <w:lsdException w:name="heading 7" w:uiPriority="9" w:qFormat="1"/>
-    <w:lsdException w:name="heading 8" w:uiPriority="9" w:qFormat="1"/>
-    <w:lsdException w:name="heading 9" w:uiPriority="9" w:qFormat="1"/>
-    <w:lsdException w:name="toc 1" w:uiPriority="39"/>
-    <w:lsdException w:name="toc 2" w:uiPriority="39"/>
-    <w:lsdException w:name="toc 3" w:uiPriority="39"/>
-    <w:lsdException w:name="toc 4" w:uiPriority="39"/>
-    <w:lsdException w:name="toc 5" w:uiPriority="39"/>
-    <w:lsdException w:name="toc 6" w:uiPriority="39"/>
-    <w:lsdException w:name="toc 7" w:uiPriority="39"/>
-    <w:lsdException w:name="toc 8" w:uiPriority="39"/>
-    <w:lsdException w:name="toc 9" w:uiPriority="39"/>
-    <w:lsdException w:name="caption" w:uiPriority="35" w:qFormat="1"/>
-    <w:lsdException w:name="Title" w:semiHidden="0" w:uiPriority="10" w:unhideWhenUsed="0" w:qFormat="1"/>
-    <w:lsdException w:name="Default Paragraph Font" w:uiPriority="1"/>
-    <w:lsdException w:name="Subtitle" w:semiHidden="0" w:uiPriority="11" w:unhideWhenUsed="0" w:qFormat="1"/>
-    <w:lsdException w:name="Strong" w:semiHidden="0" w:uiPriority="22" w:unhideWhenUsed="0" w:qFormat="1"/>
-    <w:lsdException w:name="Emphasis" w:semiHidden="0" w:uiPriority="20" w:unhideWhenUsed="0" w:qFormat="1"/>
-    <w:lsdException w:name="Table Grid" w:semiHidden="0" w:uiPriority="39" w:unhideWhenUsed="0"/>
-    <w:lsdException w:name="Note Level 1" w:semiHidden="0" w:unhideWhenUsed="0"/>
-    <w:lsdException w:name="Note Level 2" w:semiHidden="0" w:unhideWhenUsed="0"/>
-    <w:lsdException w:name="Note Level 3" w:semiHidden="0" w:unhideWhenUsed="0"/>
-    <w:lsdException w:name="Note Level 4" w:semiHidden="0" w:unhideWhenUsed="0"/>
-    <w:lsdException w:name="Note Level 5" w:semiHidden="0" w:unhideWhenUsed="0"/>
-    <w:lsdException w:name="Note Level 6" w:semiHidden="0" w:unhideWhenUsed="0"/>
-    <w:lsdException w:name="Note Level 7" w:semiHidden="0" w:unhideWhenUsed="0"/>
-    <w:lsdException w:name="Note Level 8" w:semiHidden="0" w:unhideWhenUsed="0"/>
-    <w:lsdException w:name="Note Level 9" w:semiHidden="0" w:unhideWhenUsed="0"/>
-    <w:lsdException w:name="Placeholder Text" w:unhideWhenUsed="0"/>
-    <w:lsdException w:name="No Spacing" w:semiHidden="0" w:uiPriority="1" w:unhideWhenUsed="0" w:qFormat="1"/>
-    <w:lsdException w:name="Light Shading" w:semiHidden="0" w:uiPriority="60" w:unhideWhenUsed="0"/>
-    <w:lsdException w:name="Light List" w:semiHidden="0" w:uiPriority="61" w:unhideWhenUsed="0"/>
-    <w:lsdException w:name="Light Grid" w:semiHidden="0" w:uiPriority="62" w:unhideWhenUsed="0"/>
-    <w:lsdException w:name="Medium Shading 1" w:semiHidden="0" w:uiPriority="63" w:unhideWhenUsed="0"/>
-    <w:lsdException w:name="Medium Shading 2" w:semiHidden="0" w:uiPriority="64" w:unhideWhenUsed="0"/>
-    <w:lsdException w:name="Medium List 1" w:semiHidden="0" w:uiPriority="65" w:unhideWhenUsed="0"/>
-    <w:lsdException w:name="Medium List 2" w:semiHidden="0" w:uiPriority="66" w:unhideWhenUsed="0"/>
-    <w:lsdException w:name="Medium Grid 1" w:semiHidden="0" w:uiPriority="67" w:unhideWhenUsed="0"/>
-    <w:lsdException w:name="Medium Grid 2" w:semiHidden="0" w:uiPriority="68" w:unhideWhenUsed="0"/>
-    <w:lsdException w:name="Medium Grid 3" w:semiHidden="0" w:uiPriority="69" w:unhideWhenUsed="0"/>
-    <w:lsdException w:name="Dark List" w:semiHidden="0" w:uiPriority="70" w:unhideWhenUsed="0"/>
-    <w:lsdException w:name="Colorful Shading" w:semiHidden="0" w:uiPriority="71" w:unhideWhenUsed="0"/>
-    <w:lsdException w:name="Colorful List" w:semiHidden="0" w:uiPriority="72" w:unhideWhenUsed="0"/>
-    <w:lsdException w:name="Colorful Grid" w:semiHidden="0" w:uiPriority="73" w:unhideWhenUsed="0"/>
-    <w:lsdException w:name="Light Shading Accent 1" w:semiHidden="0" w:uiPriority="60" w:unhideWhenUsed="0"/>
-    <w:lsdException w:name="Light List Accent 1" w:semiHidden="0" w:uiPriority="61" w:unhideWhenUsed="0"/>
-    <w:lsdException w:name="Light Grid Accent 1" w:semiHidden="0" w:uiPriority="62" w:unhideWhenUsed="0"/>
-    <w:lsdException w:name="Medium Shading 1 Accent 1" w:semiHidden="0" w:uiPriority="63" w:unhideWhenUsed="0"/>
-    <w:lsdException w:name="Medium Shading 2 Accent 1" w:semiHidden="0" w:uiPriority="64" w:unhideWhenUsed="0"/>
-    <w:lsdException w:name="Medium List 1 Accent 1" w:semiHidden="0" w:uiPriority="65" w:unhideWhenUsed="0"/>
-    <w:lsdException w:name="Revision" w:unhideWhenUsed="0"/>
-    <w:lsdException w:name="List Paragraph" w:semiHidden="0" w:uiPriority="34" w:unhideWhenUsed="0" w:qFormat="1"/>
-    <w:lsdException w:name="Quote" w:semiHidden="0" w:uiPriority="29" w:unhideWhenUsed="0" w:qFormat="1"/>
-    <w:lsdException w:name="Intense Quote" w:semiHidden="0" w:uiPriority="30" w:unhideWhenUsed="0" w:qFormat="1"/>
-    <w:lsdException w:name="Medium List 2 Accent 1" w:semiHidden="0" w:uiPriority="66" w:unhideWhenUsed="0"/>
-    <w:lsdException w:name="Medium Grid 1 Accent 1" w:semiHidden="0" w:uiPriority="67" w:unhideWhenUsed="0"/>
-    <w:lsdException w:name="Medium Grid 2 Accent 1" w:semiHidden="0" w:uiPriority="68" w:unhideWhenUsed="0"/>
-    <w:lsdException w:name="Medium Grid 3 Accent 1" w:semiHidden="0" w:uiPriority="69" w:unhideWhenUsed="0"/>
-    <w:lsdException w:name="Dark List Accent 1" w:semiHidden="0" w:uiPriority="70" w:unhideWhenUsed="0"/>
-    <w:lsdException w:name="Colorful Shading Accent 1" w:semiHidden="0" w:uiPriority="71" w:unhideWhenUsed="0"/>
-    <w:lsdException w:name="Colorful List Accent 1" w:semiHidden="0" w:uiPriority="72" w:unhideWhenUsed="0"/>
-    <w:lsdException w:name="Colorful Grid Accent 1" w:semiHidden="0" w:uiPriority="73" w:unhideWhenUsed="0"/>
-    <w:lsdException w:name="Light Shading Accent 2" w:semiHidden="0" w:uiPriority="60" w:unhideWhenUsed="0"/>
-    <w:lsdException w:name="Light List Accent 2" w:semiHidden="0" w:uiPriority="61" w:unhideWhenUsed="0"/>
-    <w:lsdException w:name="Light Grid Accent 2" w:semiHidden="0" w:uiPriority="62" w:unhideWhenUsed="0"/>
-    <w:lsdException w:name="Medium Shading 1 Accent 2" w:semiHidden="0" w:uiPriority="63" w:unhideWhenUsed="0"/>
-    <w:lsdException w:name="Medium Shading 2 Accent 2" w:semiHidden="0" w:uiPriority="64" w:unhideWhenUsed="0"/>
-    <w:lsdException w:name="Medium List 1 Accent 2" w:semiHidden="0" w:uiPriority="65" w:unhideWhenUsed="0"/>
-    <w:lsdException w:name="Medium List 2 Accent 2" w:semiHidden="0" w:uiPriority="66" w:unhideWhenUsed="0"/>
-    <w:lsdException w:name="Medium Grid 1 Accent 2" w:semiHidden="0" w:uiPriority="67" w:unhideWhenUsed="0"/>
-    <w:lsdException w:name="Medium Grid 2 Accent 2" w:semiHidden="0" w:uiPriority="68" w:unhideWhenUsed="0"/>
-    <w:lsdException w:name="Medium Grid 3 Accent 2" w:semiHidden="0" w:uiPriority="69" w:unhideWhenUsed="0"/>
-    <w:lsdException w:name="Dark List Accent 2" w:semiHidden="0" w:uiPriority="70" w:unhideWhenUsed="0"/>
-    <w:lsdException w:name="Colorful Shading Accent 2" w:semiHidden="0" w:uiPriority="71" w:unhideWhenUsed="0"/>
-    <w:lsdException w:name="Colorful List Accent 2" w:semiHidden="0" w:uiPriority="72" w:unhideWhenUsed="0"/>
-    <w:lsdException w:name="Colorful Grid Accent 2" w:semiHidden="0" w:uiPriority="73" w:unhideWhenUsed="0"/>
-    <w:lsdException w:name="Light Shading Accent 3" w:semiHidden="0" w:uiPriority="60" w:unhideWhenUsed="0"/>
-    <w:lsdException w:name="Light List Accent 3" w:semiHidden="0" w:uiPriority="61" w:unhideWhenUsed="0"/>
-    <w:lsdException w:name="Light Grid Accent 3" w:semiHidden="0" w:uiPriority="62" w:unhideWhenUsed="0"/>
-    <w:lsdException w:name="Medium Shading 1 Accent 3" w:semiHidden="0" w:uiPriority="63" w:unhideWhenUsed="0"/>
-    <w:lsdException w:name="Medium Shading 2 Accent 3" w:semiHidden="0" w:uiPriority="64" w:unhideWhenUsed="0"/>
-    <w:lsdException w:name="Medium List 1 Accent 3" w:semiHidden="0" w:uiPriority="65" w:unhideWhenUsed="0"/>
-    <w:lsdException w:name="Medium List 2 Accent 3" w:semiHidden="0" w:uiPriority="66" w:unhideWhenUsed="0"/>
-    <w:lsdException w:name="Medium Grid 1 Accent 3" w:semiHidden="0" w:uiPriority="67" w:unhideWhenUsed="0"/>
-    <w:lsdException w:name="Medium Grid 2 Accent 3" w:semiHidden="0" w:uiPriority="68" w:unhideWhenUsed="0"/>
-    <w:lsdException w:name="Medium Grid 3 Accent 3" w:semiHidden="0" w:uiPriority="69" w:unhideWhenUsed="0"/>
-    <w:lsdException w:name="Dark List Accent 3" w:semiHidden="0" w:uiPriority="70" w:unhideWhenUsed="0"/>
-    <w:lsdException w:name="Colorful Shading Accent 3" w:semiHidden="0" w:uiPriority="71" w:unhideWhenUsed="0"/>
-    <w:lsdException w:name="Colorful List Accent 3" w:semiHidden="0" w:uiPriority="72" w:unhideWhenUsed="0"/>
-    <w:lsdException w:name="Colorful Grid Accent 3" w:semiHidden="0" w:uiPriority="73" w:unhideWhenUsed="0"/>
-    <w:lsdException w:name="Light Shading Accent 4" w:semiHidden="0" w:uiPriority="60" w:unhideWhenUsed="0"/>
-    <w:lsdException w:name="Light List Accent 4" w:semiHidden="0" w:uiPriority="61" w:unhideWhenUsed="0"/>
-    <w:lsdException w:name="Light Grid Accent 4" w:semiHidden="0" w:uiPriority="62" w:unhideWhenUsed="0"/>
-    <w:lsdException w:name="Medium Shading 1 Accent 4" w:semiHidden="0" w:uiPriority="63" w:unhideWhenUsed="0"/>
-    <w:lsdException w:name="Medium Shading 2 Accent 4" w:semiHidden="0" w:uiPriority="64" w:unhideWhenUsed="0"/>
-    <w:lsdException w:name="Medium List 1 Accent 4" w:semiHidden="0" w:uiPriority="65" w:unhideWhenUsed="0"/>
-    <w:lsdException w:name="Medium List 2 Accent 4" w:semiHidden="0" w:uiPriority="66" w:unhideWhenUsed="0"/>
-    <w:lsdException w:name="Medium Grid 1 Accent 4" w:semiHidden="0" w:uiPriority="67" w:unhideWhenUsed="0"/>
-    <w:lsdException w:name="Medium Grid 2 Accent 4" w:semiHidden="0" w:uiPriority="68" w:unhideWhenUsed="0"/>
-    <w:lsdException w:name="Medium Grid 3 Accent 4" w:semiHidden="0" w:uiPriority="69" w:unhideWhenUsed="0"/>
-    <w:lsdException w:name="Dark List Accent 4" w:semiHidden="0" w:uiPriority="70" w:unhideWhenUsed="0"/>
-    <w:lsdException w:name="Colorful Shading Accent 4" w:semiHidden="0" w:uiPriority="71" w:unhideWhenUsed="0"/>
-    <w:lsdException w:name="Colorful List Accent 4" w:semiHidden="0" w:uiPriority="72" w:unhideWhenUsed="0"/>
-    <w:lsdException w:name="Colorful Grid Accent 4" w:semiHidden="0" w:uiPriority="73" w:unhideWhenUsed="0"/>
-    <w:lsdException w:name="Light Shading Accent 5" w:semiHidden="0" w:uiPriority="60" w:unhideWhenUsed="0"/>
-    <w:lsdException w:name="Light List Accent 5" w:semiHidden="0" w:uiPriority="61" w:unhideWhenUsed="0"/>
-    <w:lsdException w:name="Light Grid Accent 5" w:semiHidden="0" w:uiPriority="62" w:unhideWhenUsed="0"/>
-    <w:lsdException w:name="Medium Shading 1 Accent 5" w:semiHidden="0" w:uiPriority="63" w:unhideWhenUsed="0"/>
-    <w:lsdException w:name="Medium Shading 2 Accent 5" w:semiHidden="0" w:uiPriority="64" w:unhideWhenUsed="0"/>
-    <w:lsdException w:name="Medium List 1 Accent 5" w:semiHidden="0" w:uiPriority="65" w:unhideWhenUsed="0"/>
-    <w:lsdException w:name="Medium List 2 Accent 5" w:semiHidden="0" w:uiPriority="66" w:unhideWhenUsed="0"/>
-    <w:lsdException w:name="Medium Grid 1 Accent 5" w:semiHidden="0" w:uiPriority="67" w:unhideWhenUsed="0"/>
-    <w:lsdException w:name="Medium Grid 2 Accent 5" w:semiHidden="0" w:uiPriority="68" w:unhideWhenUsed="0"/>
-    <w:lsdException w:name="Medium Grid 3 Accent 5" w:semiHidden="0" w:uiPriority="69" w:unhideWhenUsed="0"/>
-    <w:lsdException w:name="Dark List Accent 5" w:semiHidden="0" w:uiPriority="70" w:unhideWhenUsed="0"/>
-    <w:lsdException w:name="Colorful Shading Accent 5" w:semiHidden="0" w:uiPriority="71" w:unhideWhenUsed="0"/>
-    <w:lsdException w:name="Colorful List Accent 5" w:semiHidden="0" w:uiPriority="72" w:unhideWhenUsed="0"/>
-    <w:lsdException w:name="Colorful Grid Accent 5" w:semiHidden="0" w:uiPriority="73" w:unhideWhenUsed="0"/>
-    <w:lsdException w:name="Light Shading Accent 6" w:semiHidden="0" w:uiPriority="60" w:unhideWhenUsed="0"/>
-    <w:lsdException w:name="Light List Accent 6" w:semiHidden="0" w:uiPriority="61" w:unhideWhenUsed="0"/>
-    <w:lsdException w:name="Light Grid Accent 6" w:semiHidden="0" w:uiPriority="62" w:unhideWhenUsed="0"/>
-    <w:lsdException w:name="Medium Shading 1 Accent 6" w:semiHidden="0" w:uiPriority="63" w:unhideWhenUsed="0"/>
-    <w:lsdException w:name="Medium Shading 2 Accent 6" w:semiHidden="0" w:uiPriority="64" w:unhideWhenUsed="0"/>
-    <w:lsdException w:name="Medium List 1 Accent 6" w:semiHidden="0" w:uiPriority="65" w:unhideWhenUsed="0"/>
-    <w:lsdException w:name="Medium List 2 Accent 6" w:semiHidden="0" w:uiPriority="66" w:unhideWhenUsed="0"/>
-    <w:lsdException w:name="Medium Grid 1 Accent 6" w:semiHidden="0" w:uiPriority="67" w:unhideWhenUsed="0"/>
-    <w:lsdException w:name="Medium Grid 2 Accent 6" w:semiHidden="0" w:uiPriority="68" w:unhideWhenUsed="0"/>
-    <w:lsdException w:name="Medium Grid 3 Accent 6" w:semiHidden="0" w:uiPriority="69" w:unhideWhenUsed="0"/>
-    <w:lsdException w:name="Dark List Accent 6" w:semiHidden="0" w:uiPriority="70" w:unhideWhenUsed="0"/>
-    <w:lsdException w:name="Colorful Shading Accent 6" w:semiHidden="0" w:uiPriority="71" w:unhideWhenUsed="0"/>
-    <w:lsdException w:name="Colorful List Accent 6" w:semiHidden="0" w:uiPriority="72" w:unhideWhenUsed="0"/>
-    <w:lsdException w:name="Colorful Grid Accent 6" w:semiHidden="0" w:uiPriority="73" w:unhideWhenUsed="0"/>
-    <w:lsdException w:name="Subtle Emphasis" w:semiHidden="0" w:uiPriority="19" w:unhideWhenUsed="0" w:qFormat="1"/>
-    <w:lsdException w:name="Intense Emphasis" w:semiHidden="0" w:uiPriority="21" w:unhideWhenUsed="0" w:qFormat="1"/>
-    <w:lsdException w:name="Subtle Reference" w:semiHidden="0" w:uiPriority="31" w:unhideWhenUsed="0" w:qFormat="1"/>
-    <w:lsdException w:name="Intense Reference" w:semiHidden="0" w:uiPriority="32" w:unhideWhenUsed="0" w:qFormat="1"/>
-    <w:lsdException w:name="Book Title" w:semiHidden="0" w:uiPriority="33" w:unhideWhenUsed="0" w:qFormat="1"/>
-    <w:lsdException w:name="Bibliography" w:uiPriority="37"/>
-    <w:lsdException w:name="TOC Heading" w:uiPriority="39" w:qFormat="1"/>
-  </w:latentStyles>
-  <w:style w:type="paragraph" w:default="1" w:styleId="Normal">
-    <w:name w:val="Normal"/>
-    <w:qFormat/>
-  </w:style>
-  <w:style w:type="paragraph" w:styleId="Heading1">
-    <w:name w:val="heading 1"/>
-    <w:basedOn w:val="Normal"/>
-    <w:next w:val="Normal"/>
-    <w:link w:val="Heading1Char"/>
-    <w:uiPriority w:val="9"/>
-    <w:qFormat/>
-    <w:rsid w:val="00695FC7"/>
-    <w:pPr>
-      <w:keepNext/>
-      <w:keepLines/>
-      <w:spacing w:before="240" w:after="0"/>
-      <w:outlineLvl w:val="0"/>
-    </w:pPr>
-    <w:rPr>
-      <w:rFonts w:asciiTheme="majorHAnsi" w:eastAsiaTheme="majorEastAsia" w:hAnsiTheme="majorHAnsi" w:cstheme="majorBidi"/>
-      <w:color w:val="2E74B5" w:themeColor="accent1" w:themeShade="BF"/>
-      <w:sz w:val="32"/>
-      <w:szCs w:val="32"/>
-    </w:rPr>
-  </w:style>
-  <w:style w:type="paragraph" w:styleId="Heading2">
-    <w:name w:val="heading 2"/>
-    <w:basedOn w:val="Normal"/>
-    <w:next w:val="Normal"/>
-    <w:link w:val="Heading2Char"/>
-    <w:uiPriority w:val="9"/>
-    <w:semiHidden/>
-    <w:unhideWhenUsed/>
-    <w:qFormat/>
-    <w:rsid w:val="00AA024D"/>
-    <w:pPr>
-      <w:keepNext/>
-      <w:keepLines/>
-      <w:spacing w:before="200" w:after="0"/>
-      <w:outlineLvl w:val="1"/>
-    </w:pPr>
-    <w:rPr>
-      <w:rFonts w:asciiTheme="majorHAnsi" w:eastAsiaTheme="majorEastAsia" w:hAnsiTheme="majorHAnsi" w:cstheme="majorBidi"/>
-      <w:b/>
-      <w:bCs/>
-      <w:color w:val="5B9BD5" w:themeColor="accent1"/>
-      <w:sz w:val="26"/>
-      <w:szCs w:val="26"/>
-    </w:rPr>
-  </w:style>
-  <w:style w:type="character" w:default="1" w:styleId="DefaultParagraphFont">
-    <w:name w:val="Default Paragraph Font"/>
-    <w:uiPriority w:val="1"/>
-    <w:semiHidden/>
-    <w:unhideWhenUsed/>
-  </w:style>
-  <w:style w:type="table" w:default="1" w:styleId="TableNormal">
-    <w:name w:val="Normal Table"/>
-    <w:uiPriority w:val="99"/>
-    <w:semiHidden/>
-    <w:unhideWhenUsed/>
-    <w:tblPr>
-      <w:tblInd w:w="0" w:type="dxa"/>
-      <w:tblCellMar>
-        <w:top w:w="0" w:type="dxa"/>
-        <w:left w:w="108" w:type="dxa"/>
-        <w:bottom w:w="0" w:type="dxa"/>
-        <w:right w:w="108" w:type="dxa"/>
-      </w:tblCellMar>
-    </w:tblPr>
-  </w:style>
-  <w:style w:type="numbering" w:default="1" w:styleId="NoList">
-    <w:name w:val="No List"/>
-    <w:uiPriority w:val="99"/>
-    <w:semiHidden/>
-    <w:unhideWhenUsed/>
-  </w:style>
-  <w:style w:type="paragraph" w:styleId="Title">
-    <w:name w:val="Title"/>
-    <w:basedOn w:val="Normal"/>
-    <w:next w:val="Normal"/>
-    <w:link w:val="TitleChar"/>
-    <w:uiPriority w:val="10"/>
-    <w:qFormat/>
-    <w:rsid w:val="001150EA"/>
-    <w:pPr>
-      <w:spacing w:after="0" w:line="240" w:lineRule="auto"/>
-      <w:contextualSpacing/>
-    </w:pPr>
-    <w:rPr>
-      <w:rFonts w:asciiTheme="majorHAnsi" w:eastAsiaTheme="majorEastAsia" w:hAnsiTheme="majorHAnsi" w:cstheme="majorBidi"/>
-      <w:spacing w:val="-10"/>
-      <w:kern w:val="28"/>
-      <w:sz w:val="56"/>
-      <w:szCs w:val="56"/>
-    </w:rPr>
-  </w:style>
-  <w:style w:type="character" w:customStyle="1" w:styleId="TitleChar">
-    <w:name w:val="Title Char"/>
-    <w:basedOn w:val="DefaultParagraphFont"/>
-    <w:link w:val="Title"/>
-    <w:uiPriority w:val="10"/>
-    <w:rsid w:val="001150EA"/>
-    <w:rPr>
-      <w:rFonts w:asciiTheme="majorHAnsi" w:eastAsiaTheme="majorEastAsia" w:hAnsiTheme="majorHAnsi" w:cstheme="majorBidi"/>
-      <w:spacing w:val="-10"/>
-      <w:kern w:val="28"/>
-      <w:sz w:val="56"/>
-      <w:szCs w:val="56"/>
-    </w:rPr>
-  </w:style>
-  <w:style w:type="paragraph" w:styleId="NormalWeb">
-    <w:name w:val="Normal (Web)"/>
-    <w:basedOn w:val="Normal"/>
-    <w:uiPriority w:val="99"/>
-    <w:unhideWhenUsed/>
-    <w:rsid w:val="001150EA"/>
-    <w:pPr>
-      <w:spacing w:before="100" w:beforeAutospacing="1" w:after="100" w:afterAutospacing="1" w:line="240" w:lineRule="auto"/>
-    </w:pPr>
-    <w:rPr>
-      <w:rFonts w:ascii="Times New Roman" w:eastAsia="Times New Roman" w:hAnsi="Times New Roman" w:cs="Times New Roman"/>
-      <w:sz w:val="24"/>
-      <w:szCs w:val="24"/>
-    </w:rPr>
-  </w:style>
-  <w:style w:type="character" w:customStyle="1" w:styleId="snap">
-    <w:name w:val="snap"/>
-    <w:basedOn w:val="DefaultParagraphFont"/>
-    <w:rsid w:val="001150EA"/>
-  </w:style>
-  <w:style w:type="paragraph" w:customStyle="1" w:styleId="quotebrown">
-    <w:name w:val="quotebrown"/>
-    <w:basedOn w:val="Normal"/>
-    <w:rsid w:val="001150EA"/>
-    <w:pPr>
-      <w:spacing w:before="100" w:beforeAutospacing="1" w:after="100" w:afterAutospacing="1" w:line="240" w:lineRule="auto"/>
-    </w:pPr>
-    <w:rPr>
-      <w:rFonts w:ascii="Times New Roman" w:eastAsia="Times New Roman" w:hAnsi="Times New Roman" w:cs="Times New Roman"/>
-      <w:sz w:val="24"/>
-      <w:szCs w:val="24"/>
-    </w:rPr>
-  </w:style>
-  <w:style w:type="character" w:styleId="Hyperlink">
-    <w:name w:val="Hyperlink"/>
-    <w:basedOn w:val="DefaultParagraphFont"/>
-    <w:uiPriority w:val="99"/>
-    <w:unhideWhenUsed/>
-    <w:rsid w:val="001150EA"/>
-    <w:rPr>
-      <w:color w:val="0000FF"/>
-      <w:u w:val="single"/>
-    </w:rPr>
-  </w:style>
-  <w:style w:type="character" w:styleId="Emphasis">
-    <w:name w:val="Emphasis"/>
-    <w:basedOn w:val="DefaultParagraphFont"/>
-    <w:uiPriority w:val="20"/>
-    <w:qFormat/>
-    <w:rsid w:val="001150EA"/>
-    <w:rPr>
-      <w:i/>
-      <w:iCs/>
-    </w:rPr>
-  </w:style>
-  <w:style w:type="paragraph" w:customStyle="1" w:styleId="center">
-    <w:name w:val="center"/>
-    <w:basedOn w:val="Normal"/>
-    <w:rsid w:val="001150EA"/>
-    <w:pPr>
-      <w:spacing w:before="100" w:beforeAutospacing="1" w:after="100" w:afterAutospacing="1" w:line="240" w:lineRule="auto"/>
-    </w:pPr>
-    <w:rPr>
-      <w:rFonts w:ascii="Times New Roman" w:eastAsia="Times New Roman" w:hAnsi="Times New Roman" w:cs="Times New Roman"/>
-      <w:sz w:val="24"/>
-      <w:szCs w:val="24"/>
-    </w:rPr>
-  </w:style>
-  <w:style w:type="character" w:styleId="Strong">
-    <w:name w:val="Strong"/>
-    <w:basedOn w:val="DefaultParagraphFont"/>
-    <w:uiPriority w:val="22"/>
-    <w:qFormat/>
-    <w:rsid w:val="001150EA"/>
-    <w:rPr>
-      <w:b/>
-      <w:bCs/>
-    </w:rPr>
-  </w:style>
-  <w:style w:type="table" w:styleId="TableGrid">
-    <w:name w:val="Table Grid"/>
-    <w:basedOn w:val="TableNormal"/>
-    <w:uiPriority w:val="39"/>
-    <w:rsid w:val="00815640"/>
-    <w:pPr>
-      <w:spacing w:after="0" w:line="240" w:lineRule="auto"/>
-    </w:pPr>
-    <w:tblPr>
-      <w:tblInd w:w="0" w:type="dxa"/>
-      <w:tblBorders>
-        <w:top w:val="single" w:sz="4" w:space="0" w:color="auto"/>
-        <w:left w:val="single" w:sz="4" w:space="0" w:color="auto"/>
-        <w:bottom w:val="single" w:sz="4" w:space="0" w:color="auto"/>
-        <w:right w:val="single" w:sz="4" w:space="0" w:color="auto"/>
-        <w:insideH w:val="single" w:sz="4" w:space="0" w:color="auto"/>
-        <w:insideV w:val="single" w:sz="4" w:space="0" w:color="auto"/>
-      </w:tblBorders>
-      <w:tblCellMar>
-        <w:top w:w="0" w:type="dxa"/>
-        <w:left w:w="108" w:type="dxa"/>
-        <w:bottom w:w="0" w:type="dxa"/>
-        <w:right w:w="108" w:type="dxa"/>
-      </w:tblCellMar>
-    </w:tblPr>
-  </w:style>
-  <w:style w:type="table" w:customStyle="1" w:styleId="GridTable4">
-    <w:name w:val="Grid Table 4"/>
-    <w:basedOn w:val="TableNormal"/>
-    <w:uiPriority w:val="49"/>
-    <w:rsid w:val="009D4024"/>
-    <w:pPr>
-      <w:spacing w:after="0" w:line="240" w:lineRule="auto"/>
-    </w:pPr>
-    <w:tblPr>
-      <w:tblStyleRowBandSize w:val="1"/>
-      <w:tblStyleColBandSize w:val="1"/>
-      <w:tblInd w:w="0" w:type="dxa"/>
-      <w:tblBorders>
-        <w:top w:val="single" w:sz="4" w:space="0" w:color="666666" w:themeColor="text1" w:themeTint="99"/>
-        <w:left w:val="single" w:sz="4" w:space="0" w:color="666666" w:themeColor="text1" w:themeTint="99"/>
-        <w:bottom w:val="single" w:sz="4" w:space="0" w:color="666666" w:themeColor="text1" w:themeTint="99"/>
-        <w:right w:val="single" w:sz="4" w:space="0" w:color="666666" w:themeColor="text1" w:themeTint="99"/>
-        <w:insideH w:val="single" w:sz="4" w:space="0" w:color="666666" w:themeColor="text1" w:themeTint="99"/>
-        <w:insideV w:val="single" w:sz="4" w:space="0" w:color="666666" w:themeColor="text1" w:themeTint="99"/>
-      </w:tblBorders>
-      <w:tblCellMar>
-        <w:top w:w="0" w:type="dxa"/>
-        <w:left w:w="108" w:type="dxa"/>
-        <w:bottom w:w="0" w:type="dxa"/>
-        <w:right w:w="108" w:type="dxa"/>
-      </w:tblCellMar>
     </w:tblPr>
     <w:tblStylePr w:type="firstRow">
       <w:rPr>
@@ -2905,13 +2387,110 @@
   <a:extraClrSchemeLst/>
   <a:extLst>
     <a:ext uri="{05A4C25C-085E-4340-85A3-A5531E510DB2}">
-      <thm15:themeFamily xmlns:thm15="http://schemas.microsoft.com/office/thememl/2012/main" xmlns="" name="Office Theme" id="{62F939B6-93AF-4DB8-9C6B-D6C7DFDC589F}" vid="{4A3C46E8-61CC-4603-A589-7422A47A8E4A}"/>
+      <thm15:themeFamily xmlns:thm15="http://schemas.microsoft.com/office/thememl/2012/main" name="Office Theme" id="{62F939B6-93AF-4DB8-9C6B-D6C7DFDC589F}" vid="{4A3C46E8-61CC-4603-A589-7422A47A8E4A}"/>
     </a:ext>
   </a:extLst>
 </a:theme>
 </file>
 
 <file path=customXml/item1.xml><?xml version="1.0" encoding="utf-8"?>
+<p:properties xmlns:p="http://schemas.microsoft.com/office/2006/metadata/properties" xmlns:xsi="http://www.w3.org/2001/XMLSchema-instance" xmlns:pc="http://schemas.microsoft.com/office/infopath/2007/PartnerControls">
+  <documentManagement>
+    <IconOverlay xmlns="http://schemas.microsoft.com/sharepoint/v4" xsi:nil="true"/>
+    <Description0 xmlns="02dde863-7147-4e23-b38c-7bb8d7bf3e42">Adapted from this BJC lab, this packet should take ~3 class days as a first introduction to SNAP! It includes the Kaleidoscope lab activity, which may need additional scaffolding/teacher intervention</Description0>
+    <LikesCount xmlns="http://schemas.microsoft.com/sharepoint/v3" xsi:nil="true"/>
+    <o3dda7a197d4479db31daa3ab15bf001 xmlns="02dde863-7147-4e23-b38c-7bb8d7bf3e42">
+      <Terms xmlns="http://schemas.microsoft.com/office/infopath/2007/PartnerControls">
+        <TermInfo xmlns="http://schemas.microsoft.com/office/infopath/2007/PartnerControls">
+          <TermName xmlns="http://schemas.microsoft.com/office/infopath/2007/PartnerControls">Explain the function of common blocks (if, if/else, repeat, forever, pen down/up, ...)</TermName>
+          <TermId xmlns="http://schemas.microsoft.com/office/infopath/2007/PartnerControls">b4cc5391-722b-4534-9cfb-9c15d2e4ae4a</TermId>
+        </TermInfo>
+        <TermInfo xmlns="http://schemas.microsoft.com/office/infopath/2007/PartnerControls">
+          <TermName xmlns="http://schemas.microsoft.com/office/infopath/2007/PartnerControls">Give examples of blocks in each category</TermName>
+          <TermId xmlns="http://schemas.microsoft.com/office/infopath/2007/PartnerControls">b258d41c-6c8c-414e-b48b-437de88882e6</TermId>
+        </TermInfo>
+        <TermInfo xmlns="http://schemas.microsoft.com/office/infopath/2007/PartnerControls">
+          <TermName xmlns="http://schemas.microsoft.com/office/infopath/2007/PartnerControls">Determine the function of unfamiliar blocks</TermName>
+          <TermId xmlns="http://schemas.microsoft.com/office/infopath/2007/PartnerControls">9dc9651d-a7a6-4f43-80bb-ab4014d9874a</TermId>
+        </TermInfo>
+      </Terms>
+    </o3dda7a197d4479db31daa3ab15bf001>
+    <Ratings xmlns="http://schemas.microsoft.com/sharepoint/v3" xsi:nil="true"/>
+    <d2dd6f8d2fbc484ca8e0f0c7aaffed96 xmlns="02dde863-7147-4e23-b38c-7bb8d7bf3e42">
+      <Terms xmlns="http://schemas.microsoft.com/office/infopath/2007/PartnerControls">
+        <TermInfo xmlns="http://schemas.microsoft.com/office/infopath/2007/PartnerControls">
+          <TermName xmlns="http://schemas.microsoft.com/office/infopath/2007/PartnerControls">Unit 1: What is computing?</TermName>
+          <TermId xmlns="http://schemas.microsoft.com/office/infopath/2007/PartnerControls">dda03998-b566-47f6-bdaa-b2de5b56ad0b</TermId>
+        </TermInfo>
+      </Terms>
+    </d2dd6f8d2fbc484ca8e0f0c7aaffed96>
+    <nc47efafa19a47ad915be6bb877e9e22 xmlns="02dde863-7147-4e23-b38c-7bb8d7bf3e42">
+      <Terms xmlns="http://schemas.microsoft.com/office/infopath/2007/PartnerControls">
+        <TermInfo xmlns="http://schemas.microsoft.com/office/infopath/2007/PartnerControls">
+          <TermName xmlns="http://schemas.microsoft.com/office/infopath/2007/PartnerControls">SNAP</TermName>
+          <TermId xmlns="http://schemas.microsoft.com/office/infopath/2007/PartnerControls">f09a5a52-9458-4ce2-b72f-97ef788c70b3</TermId>
+        </TermInfo>
+        <TermInfo xmlns="http://schemas.microsoft.com/office/infopath/2007/PartnerControls">
+          <TermName xmlns="http://schemas.microsoft.com/office/infopath/2007/PartnerControls">SNAP</TermName>
+          <TermId xmlns="http://schemas.microsoft.com/office/infopath/2007/PartnerControls">17a3d214-7683-48ae-942b-64da535ca104</TermId>
+        </TermInfo>
+        <TermInfo xmlns="http://schemas.microsoft.com/office/infopath/2007/PartnerControls">
+          <TermName xmlns="http://schemas.microsoft.com/office/infopath/2007/PartnerControls">Motion</TermName>
+          <TermId xmlns="http://schemas.microsoft.com/office/infopath/2007/PartnerControls">f40a2746-9072-47bf-8fd9-c0b4cc5cff54</TermId>
+        </TermInfo>
+        <TermInfo xmlns="http://schemas.microsoft.com/office/infopath/2007/PartnerControls">
+          <TermName xmlns="http://schemas.microsoft.com/office/infopath/2007/PartnerControls">Sensing</TermName>
+          <TermId xmlns="http://schemas.microsoft.com/office/infopath/2007/PartnerControls">fb30661b-e5d4-4806-8084-a6cfa96e68a6</TermId>
+        </TermInfo>
+      </Terms>
+    </nc47efafa19a47ad915be6bb877e9e22>
+    <LikedBy xmlns="http://schemas.microsoft.com/sharepoint/v3">
+      <UserInfo>
+        <DisplayName/>
+        <AccountId xsi:nil="true"/>
+        <AccountType/>
+      </UserInfo>
+    </LikedBy>
+    <TaxCatchAll xmlns="e80a5a3c-d611-4b18-9b03-808fdecb7b6f">
+      <Value>84</Value>
+      <Value>80</Value>
+      <Value>45</Value>
+      <Value>145</Value>
+      <Value>40</Value>
+      <Value>55</Value>
+      <Value>3</Value>
+      <Value>53</Value>
+    </TaxCatchAll>
+    <Type_x0020_of_x0020_Material xmlns="02dde863-7147-4e23-b38c-7bb8d7bf3e42">Lab Assignment</Type_x0020_of_x0020_Material>
+    <Source xmlns="02dde863-7147-4e23-b38c-7bb8d7bf3e42">BJC</Source>
+    <RatedBy xmlns="http://schemas.microsoft.com/sharepoint/v3">
+      <UserInfo>
+        <DisplayName/>
+        <AccountId xsi:nil="true"/>
+        <AccountType/>
+      </UserInfo>
+    </RatedBy>
+    <SharedWithUsers xmlns="5edd459b-714d-42ed-b78f-512da7d1c14e">
+      <UserInfo>
+        <DisplayName/>
+        <AccountId xsi:nil="true"/>
+        <AccountType/>
+      </UserInfo>
+    </SharedWithUsers>
+  </documentManagement>
+</p:properties>
+</file>
+
+<file path=customXml/item2.xml><?xml version="1.0" encoding="utf-8"?>
+<?mso-contentType ?>
+<FormTemplates xmlns="http://schemas.microsoft.com/sharepoint/v3/contenttype/forms">
+  <Display>DocumentLibraryForm</Display>
+  <Edit>DocumentLibraryForm</Edit>
+  <New>DocumentLibraryForm</New>
+</FormTemplates>
+</file>
+
+<file path=customXml/item3.xml><?xml version="1.0" encoding="utf-8"?>
 <ct:contentTypeSchema xmlns:ct="http://schemas.microsoft.com/office/2006/metadata/contentType" xmlns:ma="http://schemas.microsoft.com/office/2006/metadata/properties/metaAttributes" ct:_="" ma:_="" ma:contentTypeName="Document" ma:contentTypeID="0x0101004596370FD1F0044CA9FA6146E1C9F82E" ma:contentTypeVersion="20" ma:contentTypeDescription="Create a new document." ma:contentTypeScope="" ma:versionID="cee636d40df3b0a010f845155263f0a1">
   <xsd:schema xmlns:xsd="http://www.w3.org/2001/XMLSchema" xmlns:xs="http://www.w3.org/2001/XMLSchema" xmlns:p="http://schemas.microsoft.com/office/2006/metadata/properties" xmlns:ns1="http://schemas.microsoft.com/sharepoint/v3" xmlns:ns2="02dde863-7147-4e23-b38c-7bb8d7bf3e42" xmlns:ns3="e80a5a3c-d611-4b18-9b03-808fdecb7b6f" xmlns:ns4="http://schemas.microsoft.com/sharepoint/v4" xmlns:ns5="5edd459b-714d-42ed-b78f-512da7d1c14e" targetNamespace="http://schemas.microsoft.com/office/2006/metadata/properties" ma:root="true" ma:fieldsID="de7d79a52fc59d34622e4a801a574d8e" ns1:_="" ns2:_="" ns3:_="" ns4:_="" ns5:_="">
     <xsd:import namespace="http://schemas.microsoft.com/sharepoint/v3"/>
@@ -3227,104 +2806,29 @@
 </ct:contentTypeSchema>
 </file>
 
-<file path=customXml/item2.xml><?xml version="1.0" encoding="utf-8"?>
-<?mso-contentType ?>
-<FormTemplates xmlns="http://schemas.microsoft.com/sharepoint/v3/contenttype/forms">
-  <Display>DocumentLibraryForm</Display>
-  <Edit>DocumentLibraryForm</Edit>
-  <New>DocumentLibraryForm</New>
-</FormTemplates>
+<file path=customXml/itemProps1.xml><?xml version="1.0" encoding="utf-8"?>
+<ds:datastoreItem xmlns:ds="http://schemas.openxmlformats.org/officeDocument/2006/customXml" ds:itemID="{283F29D7-93A8-4FF1-83B0-95061A862C0C}">
+  <ds:schemaRefs>
+    <ds:schemaRef ds:uri="http://schemas.microsoft.com/office/2006/metadata/properties"/>
+    <ds:schemaRef ds:uri="http://schemas.microsoft.com/office/infopath/2007/PartnerControls"/>
+    <ds:schemaRef ds:uri="http://schemas.microsoft.com/sharepoint/v4"/>
+    <ds:schemaRef ds:uri="02dde863-7147-4e23-b38c-7bb8d7bf3e42"/>
+    <ds:schemaRef ds:uri="http://schemas.microsoft.com/sharepoint/v3"/>
+    <ds:schemaRef ds:uri="e80a5a3c-d611-4b18-9b03-808fdecb7b6f"/>
+    <ds:schemaRef ds:uri="5edd459b-714d-42ed-b78f-512da7d1c14e"/>
+  </ds:schemaRefs>
+</ds:datastoreItem>
 </file>
 
-<file path=customXml/item3.xml><?xml version="1.0" encoding="utf-8"?>
-<p:properties xmlns:p="http://schemas.microsoft.com/office/2006/metadata/properties" xmlns:xsi="http://www.w3.org/2001/XMLSchema-instance" xmlns:pc="http://schemas.microsoft.com/office/infopath/2007/PartnerControls">
-  <documentManagement>
-    <IconOverlay xmlns="http://schemas.microsoft.com/sharepoint/v4" xsi:nil="true"/>
-    <Description0 xmlns="02dde863-7147-4e23-b38c-7bb8d7bf3e42">Adapted from this BJC lab, this packet should take ~3 class days as a first introduction to SNAP! It includes the Kaleidoscope lab activity, which may need additional scaffolding/teacher intervention</Description0>
-    <LikesCount xmlns="http://schemas.microsoft.com/sharepoint/v3" xsi:nil="true"/>
-    <o3dda7a197d4479db31daa3ab15bf001 xmlns="02dde863-7147-4e23-b38c-7bb8d7bf3e42">
-      <Terms xmlns="http://schemas.microsoft.com/office/infopath/2007/PartnerControls">
-        <TermInfo xmlns="http://schemas.microsoft.com/office/infopath/2007/PartnerControls">
-          <TermName xmlns="http://schemas.microsoft.com/office/infopath/2007/PartnerControls">Explain the function of common blocks (if, if/else, repeat, forever, pen down/up, ...)</TermName>
-          <TermId xmlns="http://schemas.microsoft.com/office/infopath/2007/PartnerControls">b4cc5391-722b-4534-9cfb-9c15d2e4ae4a</TermId>
-        </TermInfo>
-        <TermInfo xmlns="http://schemas.microsoft.com/office/infopath/2007/PartnerControls">
-          <TermName xmlns="http://schemas.microsoft.com/office/infopath/2007/PartnerControls">Give examples of blocks in each category</TermName>
-          <TermId xmlns="http://schemas.microsoft.com/office/infopath/2007/PartnerControls">b258d41c-6c8c-414e-b48b-437de88882e6</TermId>
-        </TermInfo>
-        <TermInfo xmlns="http://schemas.microsoft.com/office/infopath/2007/PartnerControls">
-          <TermName xmlns="http://schemas.microsoft.com/office/infopath/2007/PartnerControls">Determine the function of unfamiliar blocks</TermName>
-          <TermId xmlns="http://schemas.microsoft.com/office/infopath/2007/PartnerControls">9dc9651d-a7a6-4f43-80bb-ab4014d9874a</TermId>
-        </TermInfo>
-      </Terms>
-    </o3dda7a197d4479db31daa3ab15bf001>
-    <Ratings xmlns="http://schemas.microsoft.com/sharepoint/v3" xsi:nil="true"/>
-    <d2dd6f8d2fbc484ca8e0f0c7aaffed96 xmlns="02dde863-7147-4e23-b38c-7bb8d7bf3e42">
-      <Terms xmlns="http://schemas.microsoft.com/office/infopath/2007/PartnerControls">
-        <TermInfo xmlns="http://schemas.microsoft.com/office/infopath/2007/PartnerControls">
-          <TermName xmlns="http://schemas.microsoft.com/office/infopath/2007/PartnerControls">Unit 1: What is computing?</TermName>
-          <TermId xmlns="http://schemas.microsoft.com/office/infopath/2007/PartnerControls">dda03998-b566-47f6-bdaa-b2de5b56ad0b</TermId>
-        </TermInfo>
-      </Terms>
-    </d2dd6f8d2fbc484ca8e0f0c7aaffed96>
-    <nc47efafa19a47ad915be6bb877e9e22 xmlns="02dde863-7147-4e23-b38c-7bb8d7bf3e42">
-      <Terms xmlns="http://schemas.microsoft.com/office/infopath/2007/PartnerControls">
-        <TermInfo xmlns="http://schemas.microsoft.com/office/infopath/2007/PartnerControls">
-          <TermName xmlns="http://schemas.microsoft.com/office/infopath/2007/PartnerControls">SNAP</TermName>
-          <TermId xmlns="http://schemas.microsoft.com/office/infopath/2007/PartnerControls">f09a5a52-9458-4ce2-b72f-97ef788c70b3</TermId>
-        </TermInfo>
-        <TermInfo xmlns="http://schemas.microsoft.com/office/infopath/2007/PartnerControls">
-          <TermName xmlns="http://schemas.microsoft.com/office/infopath/2007/PartnerControls">SNAP</TermName>
-          <TermId xmlns="http://schemas.microsoft.com/office/infopath/2007/PartnerControls">17a3d214-7683-48ae-942b-64da535ca104</TermId>
-        </TermInfo>
-        <TermInfo xmlns="http://schemas.microsoft.com/office/infopath/2007/PartnerControls">
-          <TermName xmlns="http://schemas.microsoft.com/office/infopath/2007/PartnerControls">Motion</TermName>
-          <TermId xmlns="http://schemas.microsoft.com/office/infopath/2007/PartnerControls">f40a2746-9072-47bf-8fd9-c0b4cc5cff54</TermId>
-        </TermInfo>
-        <TermInfo xmlns="http://schemas.microsoft.com/office/infopath/2007/PartnerControls">
-          <TermName xmlns="http://schemas.microsoft.com/office/infopath/2007/PartnerControls">Sensing</TermName>
-          <TermId xmlns="http://schemas.microsoft.com/office/infopath/2007/PartnerControls">fb30661b-e5d4-4806-8084-a6cfa96e68a6</TermId>
-        </TermInfo>
-      </Terms>
-    </nc47efafa19a47ad915be6bb877e9e22>
-    <LikedBy xmlns="http://schemas.microsoft.com/sharepoint/v3">
-      <UserInfo>
-        <DisplayName/>
-        <AccountId xsi:nil="true"/>
-        <AccountType/>
-      </UserInfo>
-    </LikedBy>
-    <TaxCatchAll xmlns="e80a5a3c-d611-4b18-9b03-808fdecb7b6f">
-      <Value>84</Value>
-      <Value>80</Value>
-      <Value>45</Value>
-      <Value>145</Value>
-      <Value>40</Value>
-      <Value>55</Value>
-      <Value>3</Value>
-      <Value>53</Value>
-    </TaxCatchAll>
-    <Type_x0020_of_x0020_Material xmlns="02dde863-7147-4e23-b38c-7bb8d7bf3e42">Lab Assignment</Type_x0020_of_x0020_Material>
-    <Source xmlns="02dde863-7147-4e23-b38c-7bb8d7bf3e42">BJC</Source>
-    <RatedBy xmlns="http://schemas.microsoft.com/sharepoint/v3">
-      <UserInfo>
-        <DisplayName/>
-        <AccountId xsi:nil="true"/>
-        <AccountType/>
-      </UserInfo>
-    </RatedBy>
-    <SharedWithUsers xmlns="5edd459b-714d-42ed-b78f-512da7d1c14e">
-      <UserInfo>
-        <DisplayName/>
-        <AccountId xsi:nil="true"/>
-        <AccountType/>
-      </UserInfo>
-    </SharedWithUsers>
-  </documentManagement>
-</p:properties>
+<file path=customXml/itemProps2.xml><?xml version="1.0" encoding="utf-8"?>
+<ds:datastoreItem xmlns:ds="http://schemas.openxmlformats.org/officeDocument/2006/customXml" ds:itemID="{3109AE69-BA35-469A-B7E8-486799D1C158}">
+  <ds:schemaRefs>
+    <ds:schemaRef ds:uri="http://schemas.microsoft.com/sharepoint/v3/contenttype/forms"/>
+  </ds:schemaRefs>
+</ds:datastoreItem>
 </file>
 
-<file path=customXml/itemProps1.xml><?xml version="1.0" encoding="utf-8"?>
+<file path=customXml/itemProps3.xml><?xml version="1.0" encoding="utf-8"?>
 <ds:datastoreItem xmlns:ds="http://schemas.openxmlformats.org/officeDocument/2006/customXml" ds:itemID="{83C57EE9-56B0-4B0A-94C3-84E98770AE76}">
   <ds:schemaRefs>
     <ds:schemaRef ds:uri="http://schemas.microsoft.com/office/2006/metadata/contentType"/>
@@ -3344,26 +2848,4 @@
     <ds:schemaRef ds:uri="http://schemas.microsoft.com/internal/obd"/>
   </ds:schemaRefs>
 </ds:datastoreItem>
-</file>
-
-<file path=customXml/itemProps2.xml><?xml version="1.0" encoding="utf-8"?>
-<ds:datastoreItem xmlns:ds="http://schemas.openxmlformats.org/officeDocument/2006/customXml" ds:itemID="{3109AE69-BA35-469A-B7E8-486799D1C158}">
-  <ds:schemaRefs>
-    <ds:schemaRef ds:uri="http://schemas.microsoft.com/sharepoint/v3/contenttype/forms"/>
-  </ds:schemaRefs>
-</ds:datastoreItem>
-</file>
-
-<file path=customXml/itemProps3.xml><?xml version="1.0" encoding="utf-8"?>
-<ds:datastoreItem xmlns:ds="http://schemas.openxmlformats.org/officeDocument/2006/customXml" ds:itemID="{283F29D7-93A8-4FF1-83B0-95061A862C0C}">
-  <ds:schemaRefs>
-    <ds:schemaRef ds:uri="http://schemas.microsoft.com/office/2006/metadata/properties"/>
-    <ds:schemaRef ds:uri="http://schemas.microsoft.com/office/infopath/2007/PartnerControls"/>
-    <ds:schemaRef ds:uri="http://schemas.microsoft.com/sharepoint/v4"/>
-    <ds:schemaRef ds:uri="02dde863-7147-4e23-b38c-7bb8d7bf3e42"/>
-    <ds:schemaRef ds:uri="http://schemas.microsoft.com/sharepoint/v3"/>
-    <ds:schemaRef ds:uri="e80a5a3c-d611-4b18-9b03-808fdecb7b6f"/>
-    <ds:schemaRef ds:uri="5edd459b-714d-42ed-b78f-512da7d1c14e"/>
-  </ds:schemaRefs>
-</ds:datastoreItem>
 </file>
</xml_diff>